<commit_message>
adding README and fixing title of report
</commit_message>
<xml_diff>
--- a/Report/Camera-Projection.docx
+++ b/Report/Camera-Projection.docx
@@ -12,8 +12,6 @@
           <w:szCs w:val="36"/>
         </w:rPr>
       </w:pPr>
-      <w:bookmarkStart w:id="0" w:name="_GoBack"/>
-      <w:bookmarkEnd w:id="0"/>
       <w:r>
         <w:rPr>
           <w:rFonts w:cstheme="minorHAnsi"/>
@@ -22,8 +20,10 @@
           <w:sz w:val="36"/>
           <w:szCs w:val="36"/>
         </w:rPr>
-        <w:t>The Implementation of the Forward Pass of a Convolutional Neural Network for Object Recognition</w:t>
-      </w:r>
+        <w:t>The Implementation Forward and Inverse Camera Projection and Triangulation for Point Reconstruction</w:t>
+      </w:r>
+      <w:bookmarkStart w:id="0" w:name="_GoBack"/>
+      <w:bookmarkEnd w:id="0"/>
     </w:p>
     <w:p>
       <w:pPr>
@@ -319,23 +319,13 @@
         <w:tab/>
         <w:t xml:space="preserve"> </w:t>
       </w:r>
-      <w:proofErr w:type="spellStart"/>
       <w:r>
         <w:rPr>
           <w:rFonts w:ascii="Times New Roman" w:hAnsi="Times New Roman" w:cs="Times New Roman"/>
           <w:sz w:val="24"/>
           <w:szCs w:val="24"/>
         </w:rPr>
-        <w:t>Osheen</w:t>
-      </w:r>
-      <w:proofErr w:type="spellEnd"/>
-      <w:r>
-        <w:rPr>
-          <w:rFonts w:ascii="Times New Roman" w:hAnsi="Times New Roman" w:cs="Times New Roman"/>
-          <w:sz w:val="24"/>
-          <w:szCs w:val="24"/>
-        </w:rPr>
-        <w:t xml:space="preserve"> Arya</w:t>
+        <w:t>Osheen Arya</w:t>
       </w:r>
     </w:p>
     <w:p>
@@ -656,61 +646,7 @@
           <w:sz w:val="24"/>
           <w:szCs w:val="24"/>
         </w:rPr>
-        <w:t xml:space="preserve">In terms of tasks that need to be performed, we started with reading the 3D join data and the camera parameters. After thoroughly parsing through the datasets, we started actually projecting the 3D points into the 2D pixel coordinates. After this we went into the triangulation aspect of the project in order to get it back into a set of 3D scene </w:t>
-      </w:r>
-      <w:proofErr w:type="spellStart"/>
-      <w:r>
-        <w:rPr>
-          <w:rFonts w:ascii="Times New Roman" w:eastAsia="Times New Roman" w:hAnsi="Times New Roman" w:cs="Times New Roman"/>
-          <w:sz w:val="24"/>
-          <w:szCs w:val="24"/>
-        </w:rPr>
-        <w:t>points.The</w:t>
-      </w:r>
-      <w:proofErr w:type="spellEnd"/>
-      <w:r>
-        <w:rPr>
-          <w:rFonts w:ascii="Times New Roman" w:eastAsia="Times New Roman" w:hAnsi="Times New Roman" w:cs="Times New Roman"/>
-          <w:sz w:val="24"/>
-          <w:szCs w:val="24"/>
-        </w:rPr>
-        <w:t xml:space="preserve"> last </w:t>
-      </w:r>
-      <w:proofErr w:type="spellStart"/>
-      <w:r>
-        <w:rPr>
-          <w:rFonts w:ascii="Times New Roman" w:eastAsia="Times New Roman" w:hAnsi="Times New Roman" w:cs="Times New Roman"/>
-          <w:sz w:val="24"/>
-          <w:szCs w:val="24"/>
-        </w:rPr>
-        <w:t>fews</w:t>
-      </w:r>
-      <w:proofErr w:type="spellEnd"/>
-      <w:r>
-        <w:rPr>
-          <w:rFonts w:ascii="Times New Roman" w:eastAsia="Times New Roman" w:hAnsi="Times New Roman" w:cs="Times New Roman"/>
-          <w:sz w:val="24"/>
-          <w:szCs w:val="24"/>
-        </w:rPr>
-        <w:t xml:space="preserve"> steps included measuring errors and computing the </w:t>
-      </w:r>
-      <w:proofErr w:type="spellStart"/>
-      <w:r>
-        <w:rPr>
-          <w:rFonts w:ascii="Times New Roman" w:eastAsia="Times New Roman" w:hAnsi="Times New Roman" w:cs="Times New Roman"/>
-          <w:sz w:val="24"/>
-          <w:szCs w:val="24"/>
-        </w:rPr>
-        <w:t>epipolar</w:t>
-      </w:r>
-      <w:proofErr w:type="spellEnd"/>
-      <w:r>
-        <w:rPr>
-          <w:rFonts w:ascii="Times New Roman" w:eastAsia="Times New Roman" w:hAnsi="Times New Roman" w:cs="Times New Roman"/>
-          <w:sz w:val="24"/>
-          <w:szCs w:val="24"/>
-        </w:rPr>
-        <w:t xml:space="preserve"> lines between the two views provided to us. From this project, we expect to create an algorithm that allows us to achieve accurate quantitative results in terms of statistics from the distance data. We also expect to be able to visualize each step of the data processing. Our deliverables include a fully functional operation program and a written report. </w:t>
+        <w:t xml:space="preserve">In terms of tasks that need to be performed, we started with reading the 3D join data and the camera parameters. After thoroughly parsing through the datasets, we started actually projecting the 3D points into the 2D pixel coordinates. After this we went into the triangulation aspect of the project in order to get it back into a set of 3D scene points.The last fews steps included measuring errors and computing the epipolar lines between the two views provided to us. From this project, we expect to create an algorithm that allows us to achieve accurate quantitative results in terms of statistics from the distance data. We also expect to be able to visualize each step of the data processing. Our deliverables include a fully functional operation program and a written report. </w:t>
       </w:r>
     </w:p>
     <w:p>
@@ -767,25 +703,7 @@
           <w:szCs w:val="24"/>
         </w:rPr>
         <w:lastRenderedPageBreak/>
-        <w:t xml:space="preserve">that we projected, and computation of </w:t>
-      </w:r>
-      <w:proofErr w:type="spellStart"/>
-      <w:r>
-        <w:rPr>
-          <w:rFonts w:ascii="Times New Roman" w:eastAsia="Times New Roman" w:hAnsi="Times New Roman" w:cs="Times New Roman"/>
-          <w:sz w:val="24"/>
-          <w:szCs w:val="24"/>
-        </w:rPr>
-        <w:t>epipolar</w:t>
-      </w:r>
-      <w:proofErr w:type="spellEnd"/>
-      <w:r>
-        <w:rPr>
-          <w:rFonts w:ascii="Times New Roman" w:eastAsia="Times New Roman" w:hAnsi="Times New Roman" w:cs="Times New Roman"/>
-          <w:sz w:val="24"/>
-          <w:szCs w:val="24"/>
-        </w:rPr>
-        <w:t xml:space="preserve"> lines between the two different views for each frame number. Figure 1 shows how our main function calls each subroutine. When the main function is run, the videos, camera parameters, and joint data is loaded into the function. The main function iterates through each frame in the joint data. Once 3D world coordinates are parsed from the joint data, the main function calls the subroutine </w:t>
+        <w:t xml:space="preserve">that we projected, and computation of epipolar lines between the two different views for each frame number. Figure 1 shows how our main function calls each subroutine. When the main function is run, the videos, camera parameters, and joint data is loaded into the function. The main function iterates through each frame in the joint data. Once 3D world coordinates are parsed from the joint data, the main function calls the subroutine </w:t>
       </w:r>
       <w:r>
         <w:rPr>
@@ -819,27 +737,8 @@
           <w:sz w:val="24"/>
           <w:szCs w:val="24"/>
         </w:rPr>
-        <w:t xml:space="preserve">function with the set of 2D pixel values, and receives a set of 3D coordinates. Using the set of 3D coordinates that we reconstructed and the original set of 3D coordinates, main calls a </w:t>
-      </w:r>
-      <w:proofErr w:type="spellStart"/>
-      <w:r>
-        <w:rPr>
-          <w:rFonts w:ascii="Times New Roman" w:eastAsia="Times New Roman" w:hAnsi="Times New Roman" w:cs="Times New Roman"/>
-          <w:sz w:val="24"/>
-          <w:szCs w:val="24"/>
-        </w:rPr>
-        <w:t>measureError</w:t>
-      </w:r>
-      <w:proofErr w:type="spellEnd"/>
-      <w:r>
-        <w:rPr>
-          <w:rFonts w:ascii="Times New Roman" w:eastAsia="Times New Roman" w:hAnsi="Times New Roman" w:cs="Times New Roman"/>
-          <w:sz w:val="24"/>
-          <w:szCs w:val="24"/>
-        </w:rPr>
-        <w:t xml:space="preserve"> function to calculate the error difference between the two sets of 3D coordinates. After the main function reports the error information that it received, it calls </w:t>
-      </w:r>
-      <w:proofErr w:type="spellStart"/>
+        <w:t xml:space="preserve">function with the set of 2D pixel values, and receives a set of 3D coordinates. Using the set of 3D coordinates that we reconstructed and the original set of 3D coordinates, main calls a measureError function to calculate the error difference between the two sets of 3D coordinates. After the main function reports the error information that it received, it calls </w:t>
+      </w:r>
       <w:r>
         <w:rPr>
           <w:rFonts w:ascii="Times New Roman" w:eastAsia="Times New Roman" w:hAnsi="Times New Roman" w:cs="Times New Roman"/>
@@ -849,32 +748,13 @@
         </w:rPr>
         <w:t>findEpipolarLines</w:t>
       </w:r>
-      <w:proofErr w:type="spellEnd"/>
-      <w:r>
-        <w:rPr>
-          <w:rFonts w:ascii="Times New Roman" w:eastAsia="Times New Roman" w:hAnsi="Times New Roman" w:cs="Times New Roman"/>
-          <w:sz w:val="24"/>
-          <w:szCs w:val="24"/>
-        </w:rPr>
-        <w:t xml:space="preserve">. Main receives </w:t>
-      </w:r>
-      <w:proofErr w:type="spellStart"/>
-      <w:r>
-        <w:rPr>
-          <w:rFonts w:ascii="Times New Roman" w:eastAsia="Times New Roman" w:hAnsi="Times New Roman" w:cs="Times New Roman"/>
-          <w:sz w:val="24"/>
-          <w:szCs w:val="24"/>
-        </w:rPr>
-        <w:t>epipolar</w:t>
-      </w:r>
-      <w:proofErr w:type="spellEnd"/>
-      <w:r>
-        <w:rPr>
-          <w:rFonts w:ascii="Times New Roman" w:eastAsia="Times New Roman" w:hAnsi="Times New Roman" w:cs="Times New Roman"/>
-          <w:sz w:val="24"/>
-          <w:szCs w:val="24"/>
-        </w:rPr>
-        <w:t xml:space="preserve"> lines for each of the camera views and plots those lines on the frame image for each of the videos.</w:t>
+      <w:r>
+        <w:rPr>
+          <w:rFonts w:ascii="Times New Roman" w:eastAsia="Times New Roman" w:hAnsi="Times New Roman" w:cs="Times New Roman"/>
+          <w:sz w:val="24"/>
+          <w:szCs w:val="24"/>
+        </w:rPr>
+        <w:t>. Main receives epipolar lines for each of the camera views and plots those lines on the frame image for each of the videos.</w:t>
       </w:r>
     </w:p>
     <w:p>
@@ -900,25 +780,7 @@
           <w:sz w:val="24"/>
           <w:szCs w:val="24"/>
         </w:rPr>
-        <w:t xml:space="preserve"> Flow chart showing the flow of control and subroutine structure of </w:t>
-      </w:r>
-      <w:proofErr w:type="spellStart"/>
-      <w:r>
-        <w:rPr>
-          <w:rFonts w:ascii="Times New Roman" w:eastAsia="Times New Roman" w:hAnsi="Times New Roman" w:cs="Times New Roman"/>
-          <w:sz w:val="24"/>
-          <w:szCs w:val="24"/>
-        </w:rPr>
-        <w:t>Matlab</w:t>
-      </w:r>
-      <w:proofErr w:type="spellEnd"/>
-      <w:r>
-        <w:rPr>
-          <w:rFonts w:ascii="Times New Roman" w:eastAsia="Times New Roman" w:hAnsi="Times New Roman" w:cs="Times New Roman"/>
-          <w:sz w:val="24"/>
-          <w:szCs w:val="24"/>
-        </w:rPr>
-        <w:t xml:space="preserve"> code.</w:t>
+        <w:t xml:space="preserve"> Flow chart showing the flow of control and subroutine structure of Matlab code.</w:t>
       </w:r>
       <w:r>
         <w:rPr>
@@ -1325,14 +1187,12 @@
                                 <w:jc w:val="center"/>
                                 <w:textDirection w:val="btLr"/>
                               </w:pPr>
-                              <w:proofErr w:type="spellStart"/>
                               <w:r>
                                 <w:rPr>
                                   <w:color w:val="000000"/>
                                 </w:rPr>
                                 <w:t>measureError</w:t>
                               </w:r>
-                              <w:proofErr w:type="spellEnd"/>
                             </w:p>
                             <w:p>
                               <w:pPr>
@@ -1345,23 +1205,7 @@
                                   <w:color w:val="000000"/>
                                   <w:sz w:val="16"/>
                                 </w:rPr>
-                                <w:t xml:space="preserve">Compute the error between the original 3D points and </w:t>
-                              </w:r>
-                              <w:proofErr w:type="spellStart"/>
-                              <w:r>
-                                <w:rPr>
-                                  <w:color w:val="000000"/>
-                                  <w:sz w:val="16"/>
-                                </w:rPr>
-                                <w:t>reconstucted</w:t>
-                              </w:r>
-                              <w:proofErr w:type="spellEnd"/>
-                              <w:r>
-                                <w:rPr>
-                                  <w:color w:val="000000"/>
-                                  <w:sz w:val="16"/>
-                                </w:rPr>
-                                <w:t xml:space="preserve"> 3D points</w:t>
+                                <w:t>Compute the error between the original 3D points and reconstucted 3D points</w:t>
                               </w:r>
                             </w:p>
                           </w:txbxContent>
@@ -1461,14 +1305,12 @@
                                 <w:jc w:val="center"/>
                                 <w:textDirection w:val="btLr"/>
                               </w:pPr>
-                              <w:proofErr w:type="spellStart"/>
                               <w:r>
                                 <w:rPr>
                                   <w:color w:val="000000"/>
                                 </w:rPr>
                                 <w:t>findEpipolarLines</w:t>
                               </w:r>
-                              <w:proofErr w:type="spellEnd"/>
                             </w:p>
                             <w:p>
                               <w:pPr>
@@ -1481,23 +1323,7 @@
                                   <w:color w:val="000000"/>
                                   <w:sz w:val="16"/>
                                 </w:rPr>
-                                <w:t xml:space="preserve">Compute the </w:t>
-                              </w:r>
-                              <w:proofErr w:type="spellStart"/>
-                              <w:r>
-                                <w:rPr>
-                                  <w:color w:val="000000"/>
-                                  <w:sz w:val="16"/>
-                                </w:rPr>
-                                <w:t>epipolar</w:t>
-                              </w:r>
-                              <w:proofErr w:type="spellEnd"/>
-                              <w:r>
-                                <w:rPr>
-                                  <w:color w:val="000000"/>
-                                  <w:sz w:val="16"/>
-                                </w:rPr>
-                                <w:t xml:space="preserve"> lines between the vue2 and vue4 cameras</w:t>
+                                <w:t>Compute the epipolar lines between the vue2 and vue4 cameras</w:t>
                               </w:r>
                             </w:p>
                           </w:txbxContent>
@@ -1556,23 +1382,7 @@
                                   <w:color w:val="000000"/>
                                   <w:sz w:val="16"/>
                                 </w:rPr>
-                                <w:t xml:space="preserve">Receive </w:t>
-                              </w:r>
-                              <w:proofErr w:type="spellStart"/>
-                              <w:r>
-                                <w:rPr>
-                                  <w:color w:val="000000"/>
-                                  <w:sz w:val="16"/>
-                                </w:rPr>
-                                <w:t>epipolar</w:t>
-                              </w:r>
-                              <w:proofErr w:type="spellEnd"/>
-                              <w:r>
-                                <w:rPr>
-                                  <w:color w:val="000000"/>
-                                  <w:sz w:val="16"/>
-                                </w:rPr>
-                                <w:t xml:space="preserve"> lines for each camera and plot the lines on the frame image of each camera view</w:t>
+                                <w:t>Receive epipolar lines for each camera and plot the lines on the frame image of each camera view</w:t>
                               </w:r>
                             </w:p>
                           </w:txbxContent>
@@ -2010,14 +1820,12 @@
                           <w:jc w:val="center"/>
                           <w:textDirection w:val="btLr"/>
                         </w:pPr>
-                        <w:proofErr w:type="spellStart"/>
                         <w:r>
                           <w:rPr>
                             <w:color w:val="000000"/>
                           </w:rPr>
                           <w:t>measureError</w:t>
                         </w:r>
-                        <w:proofErr w:type="spellEnd"/>
                       </w:p>
                       <w:p>
                         <w:pPr>
@@ -2030,23 +1838,7 @@
                             <w:color w:val="000000"/>
                             <w:sz w:val="16"/>
                           </w:rPr>
-                          <w:t xml:space="preserve">Compute the error between the original 3D points and </w:t>
-                        </w:r>
-                        <w:proofErr w:type="spellStart"/>
-                        <w:r>
-                          <w:rPr>
-                            <w:color w:val="000000"/>
-                            <w:sz w:val="16"/>
-                          </w:rPr>
-                          <w:t>reconstucted</w:t>
-                        </w:r>
-                        <w:proofErr w:type="spellEnd"/>
-                        <w:r>
-                          <w:rPr>
-                            <w:color w:val="000000"/>
-                            <w:sz w:val="16"/>
-                          </w:rPr>
-                          <w:t xml:space="preserve"> 3D points</w:t>
+                          <w:t>Compute the error between the original 3D points and reconstucted 3D points</w:t>
                         </w:r>
                       </w:p>
                     </w:txbxContent>
@@ -2096,14 +1888,12 @@
                           <w:jc w:val="center"/>
                           <w:textDirection w:val="btLr"/>
                         </w:pPr>
-                        <w:proofErr w:type="spellStart"/>
                         <w:r>
                           <w:rPr>
                             <w:color w:val="000000"/>
                           </w:rPr>
                           <w:t>findEpipolarLines</w:t>
                         </w:r>
-                        <w:proofErr w:type="spellEnd"/>
                       </w:p>
                       <w:p>
                         <w:pPr>
@@ -2116,23 +1906,7 @@
                             <w:color w:val="000000"/>
                             <w:sz w:val="16"/>
                           </w:rPr>
-                          <w:t xml:space="preserve">Compute the </w:t>
-                        </w:r>
-                        <w:proofErr w:type="spellStart"/>
-                        <w:r>
-                          <w:rPr>
-                            <w:color w:val="000000"/>
-                            <w:sz w:val="16"/>
-                          </w:rPr>
-                          <w:t>epipolar</w:t>
-                        </w:r>
-                        <w:proofErr w:type="spellEnd"/>
-                        <w:r>
-                          <w:rPr>
-                            <w:color w:val="000000"/>
-                            <w:sz w:val="16"/>
-                          </w:rPr>
-                          <w:t xml:space="preserve"> lines between the vue2 and vue4 cameras</w:t>
+                          <w:t>Compute the epipolar lines between the vue2 and vue4 cameras</w:t>
                         </w:r>
                       </w:p>
                     </w:txbxContent>
@@ -2166,23 +1940,7 @@
                             <w:color w:val="000000"/>
                             <w:sz w:val="16"/>
                           </w:rPr>
-                          <w:t xml:space="preserve">Receive </w:t>
-                        </w:r>
-                        <w:proofErr w:type="spellStart"/>
-                        <w:r>
-                          <w:rPr>
-                            <w:color w:val="000000"/>
-                            <w:sz w:val="16"/>
-                          </w:rPr>
-                          <w:t>epipolar</w:t>
-                        </w:r>
-                        <w:proofErr w:type="spellEnd"/>
-                        <w:r>
-                          <w:rPr>
-                            <w:color w:val="000000"/>
-                            <w:sz w:val="16"/>
-                          </w:rPr>
-                          <w:t xml:space="preserve"> lines for each camera and plot the lines on the frame image of each camera view</w:t>
+                          <w:t>Receive epipolar lines for each camera and plot the lines on the frame image of each camera view</w:t>
                         </w:r>
                       </w:p>
                     </w:txbxContent>
@@ -2252,25 +2010,7 @@
           <w:szCs w:val="24"/>
         </w:rPr>
         <w:lastRenderedPageBreak/>
-        <w:t xml:space="preserve">Detailed in this section of the report are more information on each of our subroutines. The next subsection presents an interpretation of the 3D joint data. In the second subsection, we discuss our method for parsing camera parameters. Explained in the third subsection is our team’s method for projecting 3D points into 2D pixels. On the other hand, the fourth subsection details how we took those 2D pixels and triangulated them back into 3D coordinates. Additionally, the fifth subsection presents the error calculation between the given 3D coordinates and the 3D coordinates that our team calculated. Our final subsection shows how we compute </w:t>
-      </w:r>
-      <w:proofErr w:type="spellStart"/>
-      <w:r>
-        <w:rPr>
-          <w:rFonts w:ascii="Times New Roman" w:eastAsia="Times New Roman" w:hAnsi="Times New Roman" w:cs="Times New Roman"/>
-          <w:sz w:val="24"/>
-          <w:szCs w:val="24"/>
-        </w:rPr>
-        <w:t>epipolar</w:t>
-      </w:r>
-      <w:proofErr w:type="spellEnd"/>
-      <w:r>
-        <w:rPr>
-          <w:rFonts w:ascii="Times New Roman" w:eastAsia="Times New Roman" w:hAnsi="Times New Roman" w:cs="Times New Roman"/>
-          <w:sz w:val="24"/>
-          <w:szCs w:val="24"/>
-        </w:rPr>
-        <w:t xml:space="preserve"> lines for each camera view and plot them on each frame image for each camera.</w:t>
+        <w:t>Detailed in this section of the report are more information on each of our subroutines. The next subsection presents an interpretation of the 3D joint data. In the second subsection, we discuss our method for parsing camera parameters. Explained in the third subsection is our team’s method for projecting 3D points into 2D pixels. On the other hand, the fourth subsection details how we took those 2D pixels and triangulated them back into 3D coordinates. Additionally, the fifth subsection presents the error calculation between the given 3D coordinates and the 3D coordinates that our team calculated. Our final subsection shows how we compute epipolar lines for each camera view and plot them on each frame image for each camera.</w:t>
       </w:r>
     </w:p>
     <w:p>
@@ -2583,25 +2323,7 @@
           <w:sz w:val="24"/>
           <w:szCs w:val="24"/>
         </w:rPr>
-        <w:t xml:space="preserve">For tackling section 2.2, we first loaded all the data into </w:t>
-      </w:r>
-      <w:proofErr w:type="spellStart"/>
-      <w:r>
-        <w:rPr>
-          <w:rFonts w:ascii="Times New Roman" w:eastAsia="Times New Roman" w:hAnsi="Times New Roman" w:cs="Times New Roman"/>
-          <w:sz w:val="24"/>
-          <w:szCs w:val="24"/>
-        </w:rPr>
-        <w:t>matlab</w:t>
-      </w:r>
-      <w:proofErr w:type="spellEnd"/>
-      <w:r>
-        <w:rPr>
-          <w:rFonts w:ascii="Times New Roman" w:eastAsia="Times New Roman" w:hAnsi="Times New Roman" w:cs="Times New Roman"/>
-          <w:sz w:val="24"/>
-          <w:szCs w:val="24"/>
-        </w:rPr>
-        <w:t xml:space="preserve"> in order to see all the parameters for vue2 and vue4. In order to choose the camera parameters that were needed, we looked at all the data and mapped it to the parameters based on the information provided in Lectures 13 and 14. First we figured out the fields in regards to the pinhole camera model parameters for vue2:</w:t>
+        <w:t>For tackling section 2.2, we first loaded all the data into matlab in order to see all the parameters for vue2 and vue4. In order to choose the camera parameters that were needed, we looked at all the data and mapped it to the parameters based on the information provided in Lectures 13 and 14. First we figured out the fields in regards to the pinhole camera model parameters for vue2:</w:t>
       </w:r>
     </w:p>
     <w:p>
@@ -2623,18 +2345,8 @@
           <w:sz w:val="24"/>
           <w:szCs w:val="24"/>
         </w:rPr>
-        <w:t xml:space="preserve">Internal Parameters: Consists of </w:t>
-      </w:r>
-      <w:proofErr w:type="spellStart"/>
-      <w:r>
-        <w:rPr>
-          <w:rFonts w:ascii="Times New Roman" w:eastAsia="Times New Roman" w:hAnsi="Times New Roman" w:cs="Times New Roman"/>
-          <w:sz w:val="24"/>
-          <w:szCs w:val="24"/>
-        </w:rPr>
-        <w:t>Kmat</w:t>
-      </w:r>
-      <w:proofErr w:type="spellEnd"/>
+        <w:t>Internal Parameters: Consists of Kmat</w:t>
+      </w:r>
     </w:p>
     <w:p>
       <w:pPr>
@@ -2709,18 +2421,8 @@
           <w:szCs w:val="24"/>
         </w:rPr>
         <w:lastRenderedPageBreak/>
-        <w:t xml:space="preserve">External Parameters: Consists of entries in </w:t>
-      </w:r>
-      <w:proofErr w:type="spellStart"/>
-      <w:r>
-        <w:rPr>
-          <w:rFonts w:ascii="Times New Roman" w:eastAsia="Times New Roman" w:hAnsi="Times New Roman" w:cs="Times New Roman"/>
-          <w:sz w:val="24"/>
-          <w:szCs w:val="24"/>
-        </w:rPr>
-        <w:t>Pmat</w:t>
-      </w:r>
-      <w:proofErr w:type="spellEnd"/>
+        <w:t>External Parameters: Consists of entries in Pmat</w:t>
+      </w:r>
       <w:r>
         <w:rPr>
           <w:rFonts w:ascii="Times New Roman" w:eastAsia="Times New Roman" w:hAnsi="Times New Roman" w:cs="Times New Roman"/>
@@ -2784,36 +2486,8 @@
           <w:sz w:val="24"/>
           <w:szCs w:val="24"/>
         </w:rPr>
-        <w:t xml:space="preserve">Internal Parameters that combine to form </w:t>
-      </w:r>
-      <w:proofErr w:type="spellStart"/>
-      <w:r>
-        <w:rPr>
-          <w:rFonts w:ascii="Times New Roman" w:eastAsia="Times New Roman" w:hAnsi="Times New Roman" w:cs="Times New Roman"/>
-          <w:sz w:val="24"/>
-          <w:szCs w:val="24"/>
-        </w:rPr>
-        <w:t>Kmat</w:t>
-      </w:r>
-      <w:proofErr w:type="spellEnd"/>
-      <w:r>
-        <w:rPr>
-          <w:rFonts w:ascii="Times New Roman" w:eastAsia="Times New Roman" w:hAnsi="Times New Roman" w:cs="Times New Roman"/>
-          <w:sz w:val="24"/>
-          <w:szCs w:val="24"/>
-        </w:rPr>
-        <w:t xml:space="preserve">: Consists of focal length and </w:t>
-      </w:r>
-      <w:proofErr w:type="spellStart"/>
-      <w:r>
-        <w:rPr>
-          <w:rFonts w:ascii="Times New Roman" w:eastAsia="Times New Roman" w:hAnsi="Times New Roman" w:cs="Times New Roman"/>
-          <w:sz w:val="24"/>
-          <w:szCs w:val="24"/>
-        </w:rPr>
-        <w:t>prinpoint</w:t>
-      </w:r>
-      <w:proofErr w:type="spellEnd"/>
+        <w:t>Internal Parameters that combine to form Kmat: Consists of focal length and prinpoint</w:t>
+      </w:r>
     </w:p>
     <w:p>
       <w:pPr>
@@ -2939,43 +2613,7 @@
           <w:sz w:val="24"/>
           <w:szCs w:val="24"/>
         </w:rPr>
-        <w:t xml:space="preserve">External Parameters that combine to form </w:t>
-      </w:r>
-      <w:proofErr w:type="spellStart"/>
-      <w:r>
-        <w:rPr>
-          <w:rFonts w:ascii="Times New Roman" w:eastAsia="Times New Roman" w:hAnsi="Times New Roman" w:cs="Times New Roman"/>
-          <w:sz w:val="24"/>
-          <w:szCs w:val="24"/>
-        </w:rPr>
-        <w:t>Pmat</w:t>
-      </w:r>
-      <w:proofErr w:type="spellEnd"/>
-      <w:r>
-        <w:rPr>
-          <w:rFonts w:ascii="Times New Roman" w:eastAsia="Times New Roman" w:hAnsi="Times New Roman" w:cs="Times New Roman"/>
-          <w:sz w:val="24"/>
-          <w:szCs w:val="24"/>
-        </w:rPr>
-        <w:t xml:space="preserve">: Consists of </w:t>
-      </w:r>
-      <w:proofErr w:type="spellStart"/>
-      <w:r>
-        <w:rPr>
-          <w:rFonts w:ascii="Times New Roman" w:eastAsia="Times New Roman" w:hAnsi="Times New Roman" w:cs="Times New Roman"/>
-          <w:sz w:val="24"/>
-          <w:szCs w:val="24"/>
-        </w:rPr>
-        <w:t>Rmat</w:t>
-      </w:r>
-      <w:proofErr w:type="spellEnd"/>
-      <w:r>
-        <w:rPr>
-          <w:rFonts w:ascii="Times New Roman" w:eastAsia="Times New Roman" w:hAnsi="Times New Roman" w:cs="Times New Roman"/>
-          <w:sz w:val="24"/>
-          <w:szCs w:val="24"/>
-        </w:rPr>
-        <w:t xml:space="preserve"> and position</w:t>
+        <w:t>External Parameters that combine to form Pmat: Consists of Rmat and position</w:t>
       </w:r>
     </w:p>
     <w:p>
@@ -3102,25 +2740,7 @@
           <w:sz w:val="24"/>
           <w:szCs w:val="24"/>
         </w:rPr>
-        <w:t xml:space="preserve">Location of Camera: Consists of the last column in </w:t>
-      </w:r>
-      <w:proofErr w:type="spellStart"/>
-      <w:r>
-        <w:rPr>
-          <w:rFonts w:ascii="Times New Roman" w:eastAsia="Times New Roman" w:hAnsi="Times New Roman" w:cs="Times New Roman"/>
-          <w:sz w:val="24"/>
-          <w:szCs w:val="24"/>
-        </w:rPr>
-        <w:t>Pmat</w:t>
-      </w:r>
-      <w:proofErr w:type="spellEnd"/>
-      <w:r>
-        <w:rPr>
-          <w:rFonts w:ascii="Times New Roman" w:eastAsia="Times New Roman" w:hAnsi="Times New Roman" w:cs="Times New Roman"/>
-          <w:sz w:val="24"/>
-          <w:szCs w:val="24"/>
-        </w:rPr>
-        <w:t xml:space="preserve"> - indicates T values</w:t>
+        <w:t>Location of Camera: Consists of the last column in Pmat - indicates T values</w:t>
       </w:r>
     </w:p>
     <w:p>
@@ -3195,61 +2815,7 @@
           <w:sz w:val="24"/>
           <w:szCs w:val="24"/>
         </w:rPr>
-        <w:t xml:space="preserve">Verification of </w:t>
-      </w:r>
-      <w:proofErr w:type="spellStart"/>
-      <w:r>
-        <w:rPr>
-          <w:rFonts w:ascii="Times New Roman" w:eastAsia="Times New Roman" w:hAnsi="Times New Roman" w:cs="Times New Roman"/>
-          <w:sz w:val="24"/>
-          <w:szCs w:val="24"/>
-        </w:rPr>
-        <w:t>Pmat</w:t>
-      </w:r>
-      <w:proofErr w:type="spellEnd"/>
-      <w:r>
-        <w:rPr>
-          <w:rFonts w:ascii="Times New Roman" w:eastAsia="Times New Roman" w:hAnsi="Times New Roman" w:cs="Times New Roman"/>
-          <w:sz w:val="24"/>
-          <w:szCs w:val="24"/>
-        </w:rPr>
-        <w:t xml:space="preserve">: If you look at the </w:t>
-      </w:r>
-      <w:proofErr w:type="spellStart"/>
-      <w:r>
-        <w:rPr>
-          <w:rFonts w:ascii="Times New Roman" w:eastAsia="Times New Roman" w:hAnsi="Times New Roman" w:cs="Times New Roman"/>
-          <w:sz w:val="24"/>
-          <w:szCs w:val="24"/>
-        </w:rPr>
-        <w:t>Pmat</w:t>
-      </w:r>
-      <w:proofErr w:type="spellEnd"/>
-      <w:r>
-        <w:rPr>
-          <w:rFonts w:ascii="Times New Roman" w:eastAsia="Times New Roman" w:hAnsi="Times New Roman" w:cs="Times New Roman"/>
-          <w:sz w:val="24"/>
-          <w:szCs w:val="24"/>
-        </w:rPr>
-        <w:t xml:space="preserve"> values, it is the combination of the </w:t>
-      </w:r>
-      <w:proofErr w:type="spellStart"/>
-      <w:r>
-        <w:rPr>
-          <w:rFonts w:ascii="Times New Roman" w:eastAsia="Times New Roman" w:hAnsi="Times New Roman" w:cs="Times New Roman"/>
-          <w:sz w:val="24"/>
-          <w:szCs w:val="24"/>
-        </w:rPr>
-        <w:t>Rmat</w:t>
-      </w:r>
-      <w:proofErr w:type="spellEnd"/>
-      <w:r>
-        <w:rPr>
-          <w:rFonts w:ascii="Times New Roman" w:eastAsia="Times New Roman" w:hAnsi="Times New Roman" w:cs="Times New Roman"/>
-          <w:sz w:val="24"/>
-          <w:szCs w:val="24"/>
-        </w:rPr>
-        <w:t xml:space="preserve"> values and the position values given to us by the multiplication of these values using transposition of the R matrix as well. </w:t>
+        <w:t xml:space="preserve">Verification of Pmat: If you look at the Pmat values, it is the combination of the Rmat values and the position values given to us by the multiplication of these values using transposition of the R matrix as well. </w:t>
       </w:r>
     </w:p>
     <w:p>
@@ -3287,18 +2853,8 @@
           <w:sz w:val="24"/>
           <w:szCs w:val="24"/>
         </w:rPr>
-        <w:t xml:space="preserve">Internal Parameters: Consists of </w:t>
-      </w:r>
-      <w:proofErr w:type="spellStart"/>
-      <w:r>
-        <w:rPr>
-          <w:rFonts w:ascii="Times New Roman" w:eastAsia="Times New Roman" w:hAnsi="Times New Roman" w:cs="Times New Roman"/>
-          <w:sz w:val="24"/>
-          <w:szCs w:val="24"/>
-        </w:rPr>
-        <w:t>Kmat</w:t>
-      </w:r>
-      <w:proofErr w:type="spellEnd"/>
+        <w:t>Internal Parameters: Consists of Kmat</w:t>
+      </w:r>
     </w:p>
     <w:p>
       <w:pPr>
@@ -3372,18 +2928,8 @@
           <w:sz w:val="24"/>
           <w:szCs w:val="24"/>
         </w:rPr>
-        <w:t xml:space="preserve">External Parameters: Consists of entries in </w:t>
-      </w:r>
-      <w:proofErr w:type="spellStart"/>
-      <w:r>
-        <w:rPr>
-          <w:rFonts w:ascii="Times New Roman" w:eastAsia="Times New Roman" w:hAnsi="Times New Roman" w:cs="Times New Roman"/>
-          <w:sz w:val="24"/>
-          <w:szCs w:val="24"/>
-        </w:rPr>
-        <w:t>Pmat</w:t>
-      </w:r>
-      <w:proofErr w:type="spellEnd"/>
+        <w:t>External Parameters: Consists of entries in Pmat</w:t>
+      </w:r>
     </w:p>
     <w:p>
       <w:pPr>
@@ -3458,25 +3004,7 @@
           <w:szCs w:val="24"/>
         </w:rPr>
         <w:lastRenderedPageBreak/>
-        <w:t xml:space="preserve">Internal Parameters that combine to form </w:t>
-      </w:r>
-      <w:proofErr w:type="spellStart"/>
-      <w:r>
-        <w:rPr>
-          <w:rFonts w:ascii="Times New Roman" w:eastAsia="Times New Roman" w:hAnsi="Times New Roman" w:cs="Times New Roman"/>
-          <w:sz w:val="24"/>
-          <w:szCs w:val="24"/>
-        </w:rPr>
-        <w:t>Kmat</w:t>
-      </w:r>
-      <w:proofErr w:type="spellEnd"/>
-      <w:r>
-        <w:rPr>
-          <w:rFonts w:ascii="Times New Roman" w:eastAsia="Times New Roman" w:hAnsi="Times New Roman" w:cs="Times New Roman"/>
-          <w:sz w:val="24"/>
-          <w:szCs w:val="24"/>
-        </w:rPr>
-        <w:t>: Consists of focal length and pinpoint</w:t>
+        <w:t>Internal Parameters that combine to form Kmat: Consists of focal length and pinpoint</w:t>
       </w:r>
     </w:p>
     <w:p>
@@ -3603,43 +3131,7 @@
           <w:sz w:val="24"/>
           <w:szCs w:val="24"/>
         </w:rPr>
-        <w:t xml:space="preserve">External Parameters that combine to form </w:t>
-      </w:r>
-      <w:proofErr w:type="spellStart"/>
-      <w:r>
-        <w:rPr>
-          <w:rFonts w:ascii="Times New Roman" w:eastAsia="Times New Roman" w:hAnsi="Times New Roman" w:cs="Times New Roman"/>
-          <w:sz w:val="24"/>
-          <w:szCs w:val="24"/>
-        </w:rPr>
-        <w:t>Pmat</w:t>
-      </w:r>
-      <w:proofErr w:type="spellEnd"/>
-      <w:r>
-        <w:rPr>
-          <w:rFonts w:ascii="Times New Roman" w:eastAsia="Times New Roman" w:hAnsi="Times New Roman" w:cs="Times New Roman"/>
-          <w:sz w:val="24"/>
-          <w:szCs w:val="24"/>
-        </w:rPr>
-        <w:t xml:space="preserve">: Consists of </w:t>
-      </w:r>
-      <w:proofErr w:type="spellStart"/>
-      <w:r>
-        <w:rPr>
-          <w:rFonts w:ascii="Times New Roman" w:eastAsia="Times New Roman" w:hAnsi="Times New Roman" w:cs="Times New Roman"/>
-          <w:sz w:val="24"/>
-          <w:szCs w:val="24"/>
-        </w:rPr>
-        <w:t>Rmat</w:t>
-      </w:r>
-      <w:proofErr w:type="spellEnd"/>
-      <w:r>
-        <w:rPr>
-          <w:rFonts w:ascii="Times New Roman" w:eastAsia="Times New Roman" w:hAnsi="Times New Roman" w:cs="Times New Roman"/>
-          <w:sz w:val="24"/>
-          <w:szCs w:val="24"/>
-        </w:rPr>
-        <w:t xml:space="preserve"> and position</w:t>
+        <w:t>External Parameters that combine to form Pmat: Consists of Rmat and position</w:t>
       </w:r>
     </w:p>
     <w:p>
@@ -3766,25 +3258,7 @@
           <w:sz w:val="24"/>
           <w:szCs w:val="24"/>
         </w:rPr>
-        <w:t xml:space="preserve">Location of Camera: Consists of the last column in </w:t>
-      </w:r>
-      <w:proofErr w:type="spellStart"/>
-      <w:r>
-        <w:rPr>
-          <w:rFonts w:ascii="Times New Roman" w:eastAsia="Times New Roman" w:hAnsi="Times New Roman" w:cs="Times New Roman"/>
-          <w:sz w:val="24"/>
-          <w:szCs w:val="24"/>
-        </w:rPr>
-        <w:t>Pmat</w:t>
-      </w:r>
-      <w:proofErr w:type="spellEnd"/>
-      <w:r>
-        <w:rPr>
-          <w:rFonts w:ascii="Times New Roman" w:eastAsia="Times New Roman" w:hAnsi="Times New Roman" w:cs="Times New Roman"/>
-          <w:sz w:val="24"/>
-          <w:szCs w:val="24"/>
-        </w:rPr>
-        <w:t xml:space="preserve"> - indicates T value</w:t>
+        <w:t>Location of Camera: Consists of the last column in Pmat - indicates T value</w:t>
       </w:r>
     </w:p>
     <w:p>
@@ -3861,61 +3335,7 @@
           <w:sz w:val="24"/>
           <w:szCs w:val="24"/>
         </w:rPr>
-        <w:t xml:space="preserve">Verification of </w:t>
-      </w:r>
-      <w:proofErr w:type="spellStart"/>
-      <w:r>
-        <w:rPr>
-          <w:rFonts w:ascii="Times New Roman" w:eastAsia="Times New Roman" w:hAnsi="Times New Roman" w:cs="Times New Roman"/>
-          <w:sz w:val="24"/>
-          <w:szCs w:val="24"/>
-        </w:rPr>
-        <w:t>Pmat</w:t>
-      </w:r>
-      <w:proofErr w:type="spellEnd"/>
-      <w:r>
-        <w:rPr>
-          <w:rFonts w:ascii="Times New Roman" w:eastAsia="Times New Roman" w:hAnsi="Times New Roman" w:cs="Times New Roman"/>
-          <w:sz w:val="24"/>
-          <w:szCs w:val="24"/>
-        </w:rPr>
-        <w:t xml:space="preserve">: If you look at the </w:t>
-      </w:r>
-      <w:proofErr w:type="spellStart"/>
-      <w:r>
-        <w:rPr>
-          <w:rFonts w:ascii="Times New Roman" w:eastAsia="Times New Roman" w:hAnsi="Times New Roman" w:cs="Times New Roman"/>
-          <w:sz w:val="24"/>
-          <w:szCs w:val="24"/>
-        </w:rPr>
-        <w:t>Pmat</w:t>
-      </w:r>
-      <w:proofErr w:type="spellEnd"/>
-      <w:r>
-        <w:rPr>
-          <w:rFonts w:ascii="Times New Roman" w:eastAsia="Times New Roman" w:hAnsi="Times New Roman" w:cs="Times New Roman"/>
-          <w:sz w:val="24"/>
-          <w:szCs w:val="24"/>
-        </w:rPr>
-        <w:t xml:space="preserve"> values, it is the combination of the </w:t>
-      </w:r>
-      <w:proofErr w:type="spellStart"/>
-      <w:r>
-        <w:rPr>
-          <w:rFonts w:ascii="Times New Roman" w:eastAsia="Times New Roman" w:hAnsi="Times New Roman" w:cs="Times New Roman"/>
-          <w:sz w:val="24"/>
-          <w:szCs w:val="24"/>
-        </w:rPr>
-        <w:t>Rmat</w:t>
-      </w:r>
-      <w:proofErr w:type="spellEnd"/>
-      <w:r>
-        <w:rPr>
-          <w:rFonts w:ascii="Times New Roman" w:eastAsia="Times New Roman" w:hAnsi="Times New Roman" w:cs="Times New Roman"/>
-          <w:sz w:val="24"/>
-          <w:szCs w:val="24"/>
-        </w:rPr>
-        <w:t xml:space="preserve"> values and the position values given to us by the multiplication of these values using transposition of the R matrix as well. </w:t>
+        <w:t xml:space="preserve">Verification of Pmat: If you look at the Pmat values, it is the combination of the Rmat values and the position values given to us by the multiplication of these values using transposition of the R matrix as well. </w:t>
       </w:r>
     </w:p>
     <w:p>
@@ -4501,7 +3921,6 @@
         </w:rPr>
         <w:t xml:space="preserve">The purpose of functions </w:t>
       </w:r>
-      <w:proofErr w:type="spellStart"/>
       <w:r>
         <w:rPr>
           <w:rFonts w:ascii="Times New Roman" w:eastAsia="Times New Roman" w:hAnsi="Times New Roman" w:cs="Times New Roman"/>
@@ -4511,7 +3930,6 @@
         </w:rPr>
         <w:t>measureError</w:t>
       </w:r>
-      <w:proofErr w:type="spellEnd"/>
       <w:r>
         <w:rPr>
           <w:rFonts w:ascii="Times New Roman" w:eastAsia="Times New Roman" w:hAnsi="Times New Roman" w:cs="Times New Roman"/>
@@ -4520,7 +3938,6 @@
         </w:rPr>
         <w:t xml:space="preserve"> and </w:t>
       </w:r>
-      <w:proofErr w:type="spellStart"/>
       <w:r>
         <w:rPr>
           <w:rFonts w:ascii="Times New Roman" w:eastAsia="Times New Roman" w:hAnsi="Times New Roman" w:cs="Times New Roman"/>
@@ -4528,17 +3945,7 @@
           <w:sz w:val="24"/>
           <w:szCs w:val="24"/>
         </w:rPr>
-        <w:t>computeEuclidean</w:t>
-      </w:r>
-      <w:proofErr w:type="spellEnd"/>
-      <w:r>
-        <w:rPr>
-          <w:rFonts w:ascii="Times New Roman" w:eastAsia="Times New Roman" w:hAnsi="Times New Roman" w:cs="Times New Roman"/>
-          <w:i/>
-          <w:sz w:val="24"/>
-          <w:szCs w:val="24"/>
-        </w:rPr>
-        <w:t xml:space="preserve"> </w:t>
+        <w:t xml:space="preserve">computeEuclidean </w:t>
       </w:r>
       <w:r>
         <w:rPr>
@@ -4576,7 +3983,6 @@
         </w:rPr>
         <w:t xml:space="preserve">To measure how close our reconstructed 3D points come to the original set of 3D points, we can compute the Euclidean distance between them using </w:t>
       </w:r>
-      <w:proofErr w:type="spellStart"/>
       <w:r>
         <w:rPr>
           <w:rFonts w:ascii="Times New Roman" w:eastAsia="Times New Roman" w:hAnsi="Times New Roman" w:cs="Times New Roman"/>
@@ -4584,159 +3990,100 @@
           <w:sz w:val="24"/>
           <w:szCs w:val="24"/>
         </w:rPr>
+        <w:t xml:space="preserve">computeEuclidean. </w:t>
+      </w:r>
+      <w:r>
+        <w:rPr>
+          <w:rFonts w:ascii="Times New Roman" w:eastAsia="Times New Roman" w:hAnsi="Times New Roman" w:cs="Times New Roman"/>
+          <w:sz w:val="24"/>
+          <w:szCs w:val="24"/>
+        </w:rPr>
+        <w:t xml:space="preserve"> This function takes one original point and the reconstructed point as input and then uses the equation sqrt((X-X’)</w:t>
+      </w:r>
+      <w:r>
+        <w:rPr>
+          <w:rFonts w:ascii="Times New Roman" w:eastAsia="Times New Roman" w:hAnsi="Times New Roman" w:cs="Times New Roman"/>
+          <w:sz w:val="24"/>
+          <w:szCs w:val="24"/>
+          <w:vertAlign w:val="superscript"/>
+        </w:rPr>
+        <w:t>2</w:t>
+      </w:r>
+      <w:r>
+        <w:rPr>
+          <w:rFonts w:ascii="Times New Roman" w:eastAsia="Times New Roman" w:hAnsi="Times New Roman" w:cs="Times New Roman"/>
+          <w:sz w:val="24"/>
+          <w:szCs w:val="24"/>
+        </w:rPr>
+        <w:t xml:space="preserve"> + (Y-Y’)</w:t>
+      </w:r>
+      <w:r>
+        <w:rPr>
+          <w:rFonts w:ascii="Times New Roman" w:eastAsia="Times New Roman" w:hAnsi="Times New Roman" w:cs="Times New Roman"/>
+          <w:sz w:val="24"/>
+          <w:szCs w:val="24"/>
+          <w:vertAlign w:val="superscript"/>
+        </w:rPr>
+        <w:t xml:space="preserve">2 </w:t>
+      </w:r>
+      <w:r>
+        <w:rPr>
+          <w:rFonts w:ascii="Times New Roman" w:eastAsia="Times New Roman" w:hAnsi="Times New Roman" w:cs="Times New Roman"/>
+          <w:sz w:val="24"/>
+          <w:szCs w:val="24"/>
+        </w:rPr>
+        <w:t>+ (Z-Z’)</w:t>
+      </w:r>
+      <w:r>
+        <w:rPr>
+          <w:rFonts w:ascii="Times New Roman" w:eastAsia="Times New Roman" w:hAnsi="Times New Roman" w:cs="Times New Roman"/>
+          <w:sz w:val="24"/>
+          <w:szCs w:val="24"/>
+          <w:vertAlign w:val="superscript"/>
+        </w:rPr>
+        <w:t>2</w:t>
+      </w:r>
+      <w:r>
+        <w:rPr>
+          <w:rFonts w:ascii="Times New Roman" w:eastAsia="Times New Roman" w:hAnsi="Times New Roman" w:cs="Times New Roman"/>
+          <w:sz w:val="24"/>
+          <w:szCs w:val="24"/>
+        </w:rPr>
+        <w:t xml:space="preserve">) to calculate the distance between the points. Then the function </w:t>
+      </w:r>
+      <w:r>
+        <w:rPr>
+          <w:rFonts w:ascii="Times New Roman" w:eastAsia="Times New Roman" w:hAnsi="Times New Roman" w:cs="Times New Roman"/>
+          <w:i/>
+          <w:sz w:val="24"/>
+          <w:szCs w:val="24"/>
+        </w:rPr>
+        <w:t xml:space="preserve">measureError </w:t>
+      </w:r>
+      <w:r>
+        <w:rPr>
+          <w:rFonts w:ascii="Times New Roman" w:eastAsia="Times New Roman" w:hAnsi="Times New Roman" w:cs="Times New Roman"/>
+          <w:sz w:val="24"/>
+          <w:szCs w:val="24"/>
+        </w:rPr>
+        <w:t xml:space="preserve">uses </w:t>
+      </w:r>
+      <w:r>
+        <w:rPr>
+          <w:rFonts w:ascii="Times New Roman" w:eastAsia="Times New Roman" w:hAnsi="Times New Roman" w:cs="Times New Roman"/>
+          <w:i/>
+          <w:sz w:val="24"/>
+          <w:szCs w:val="24"/>
+        </w:rPr>
         <w:t>computeEuclidean</w:t>
       </w:r>
-      <w:proofErr w:type="spellEnd"/>
-      <w:r>
-        <w:rPr>
-          <w:rFonts w:ascii="Times New Roman" w:eastAsia="Times New Roman" w:hAnsi="Times New Roman" w:cs="Times New Roman"/>
-          <w:i/>
-          <w:sz w:val="24"/>
-          <w:szCs w:val="24"/>
-        </w:rPr>
-        <w:t xml:space="preserve">. </w:t>
-      </w:r>
-      <w:r>
-        <w:rPr>
-          <w:rFonts w:ascii="Times New Roman" w:eastAsia="Times New Roman" w:hAnsi="Times New Roman" w:cs="Times New Roman"/>
-          <w:sz w:val="24"/>
-          <w:szCs w:val="24"/>
-        </w:rPr>
-        <w:t xml:space="preserve"> This function takes one original point and the reconstructed point as input and then uses the equation sqrt((X-X’)</w:t>
-      </w:r>
-      <w:r>
-        <w:rPr>
-          <w:rFonts w:ascii="Times New Roman" w:eastAsia="Times New Roman" w:hAnsi="Times New Roman" w:cs="Times New Roman"/>
-          <w:sz w:val="24"/>
-          <w:szCs w:val="24"/>
-          <w:vertAlign w:val="superscript"/>
-        </w:rPr>
-        <w:t>2</w:t>
-      </w:r>
-      <w:r>
-        <w:rPr>
-          <w:rFonts w:ascii="Times New Roman" w:eastAsia="Times New Roman" w:hAnsi="Times New Roman" w:cs="Times New Roman"/>
-          <w:sz w:val="24"/>
-          <w:szCs w:val="24"/>
-        </w:rPr>
-        <w:t xml:space="preserve"> + (Y-Y’)</w:t>
-      </w:r>
-      <w:r>
-        <w:rPr>
-          <w:rFonts w:ascii="Times New Roman" w:eastAsia="Times New Roman" w:hAnsi="Times New Roman" w:cs="Times New Roman"/>
-          <w:sz w:val="24"/>
-          <w:szCs w:val="24"/>
-          <w:vertAlign w:val="superscript"/>
-        </w:rPr>
-        <w:t xml:space="preserve">2 </w:t>
-      </w:r>
-      <w:r>
-        <w:rPr>
-          <w:rFonts w:ascii="Times New Roman" w:eastAsia="Times New Roman" w:hAnsi="Times New Roman" w:cs="Times New Roman"/>
-          <w:sz w:val="24"/>
-          <w:szCs w:val="24"/>
-        </w:rPr>
-        <w:t>+ (Z-Z’)</w:t>
-      </w:r>
-      <w:r>
-        <w:rPr>
-          <w:rFonts w:ascii="Times New Roman" w:eastAsia="Times New Roman" w:hAnsi="Times New Roman" w:cs="Times New Roman"/>
-          <w:sz w:val="24"/>
-          <w:szCs w:val="24"/>
-          <w:vertAlign w:val="superscript"/>
-        </w:rPr>
-        <w:t>2</w:t>
-      </w:r>
-      <w:r>
-        <w:rPr>
-          <w:rFonts w:ascii="Times New Roman" w:eastAsia="Times New Roman" w:hAnsi="Times New Roman" w:cs="Times New Roman"/>
-          <w:sz w:val="24"/>
-          <w:szCs w:val="24"/>
-        </w:rPr>
-        <w:t xml:space="preserve">) to calculate the distance between the points. Then the function </w:t>
-      </w:r>
-      <w:proofErr w:type="spellStart"/>
-      <w:r>
-        <w:rPr>
-          <w:rFonts w:ascii="Times New Roman" w:eastAsia="Times New Roman" w:hAnsi="Times New Roman" w:cs="Times New Roman"/>
-          <w:i/>
-          <w:sz w:val="24"/>
-          <w:szCs w:val="24"/>
-        </w:rPr>
-        <w:t>measureError</w:t>
-      </w:r>
-      <w:proofErr w:type="spellEnd"/>
-      <w:r>
-        <w:rPr>
-          <w:rFonts w:ascii="Times New Roman" w:eastAsia="Times New Roman" w:hAnsi="Times New Roman" w:cs="Times New Roman"/>
-          <w:i/>
-          <w:sz w:val="24"/>
-          <w:szCs w:val="24"/>
-        </w:rPr>
-        <w:t xml:space="preserve"> </w:t>
-      </w:r>
-      <w:r>
-        <w:rPr>
-          <w:rFonts w:ascii="Times New Roman" w:eastAsia="Times New Roman" w:hAnsi="Times New Roman" w:cs="Times New Roman"/>
-          <w:sz w:val="24"/>
-          <w:szCs w:val="24"/>
-        </w:rPr>
-        <w:t xml:space="preserve">uses </w:t>
-      </w:r>
-      <w:proofErr w:type="spellStart"/>
-      <w:r>
-        <w:rPr>
-          <w:rFonts w:ascii="Times New Roman" w:eastAsia="Times New Roman" w:hAnsi="Times New Roman" w:cs="Times New Roman"/>
-          <w:i/>
-          <w:sz w:val="24"/>
-          <w:szCs w:val="24"/>
-        </w:rPr>
-        <w:t>computeEuclidean</w:t>
-      </w:r>
-      <w:proofErr w:type="spellEnd"/>
-      <w:r>
-        <w:rPr>
-          <w:rFonts w:ascii="Times New Roman" w:eastAsia="Times New Roman" w:hAnsi="Times New Roman" w:cs="Times New Roman"/>
-          <w:sz w:val="24"/>
-          <w:szCs w:val="24"/>
-        </w:rPr>
-        <w:t xml:space="preserve"> to measure the distance and error between all the original and reconstructed points and then finds the average error (</w:t>
-      </w:r>
-      <w:proofErr w:type="spellStart"/>
-      <w:r>
-        <w:rPr>
-          <w:rFonts w:ascii="Times New Roman" w:eastAsia="Times New Roman" w:hAnsi="Times New Roman" w:cs="Times New Roman"/>
-          <w:sz w:val="24"/>
-          <w:szCs w:val="24"/>
-        </w:rPr>
-        <w:t>avgError</w:t>
-      </w:r>
-      <w:proofErr w:type="spellEnd"/>
-      <w:r>
-        <w:rPr>
-          <w:rFonts w:ascii="Times New Roman" w:eastAsia="Times New Roman" w:hAnsi="Times New Roman" w:cs="Times New Roman"/>
-          <w:sz w:val="24"/>
-          <w:szCs w:val="24"/>
-        </w:rPr>
-        <w:t xml:space="preserve">) using the sum of the </w:t>
-      </w:r>
-      <w:proofErr w:type="spellStart"/>
-      <w:r>
-        <w:rPr>
-          <w:rFonts w:ascii="Times New Roman" w:eastAsia="Times New Roman" w:hAnsi="Times New Roman" w:cs="Times New Roman"/>
-          <w:sz w:val="24"/>
-          <w:szCs w:val="24"/>
-        </w:rPr>
-        <w:t>euclidean</w:t>
-      </w:r>
-      <w:proofErr w:type="spellEnd"/>
-      <w:r>
-        <w:rPr>
-          <w:rFonts w:ascii="Times New Roman" w:eastAsia="Times New Roman" w:hAnsi="Times New Roman" w:cs="Times New Roman"/>
-          <w:sz w:val="24"/>
-          <w:szCs w:val="24"/>
-        </w:rPr>
-        <w:t xml:space="preserve"> distances. </w:t>
+      <w:r>
+        <w:rPr>
+          <w:rFonts w:ascii="Times New Roman" w:eastAsia="Times New Roman" w:hAnsi="Times New Roman" w:cs="Times New Roman"/>
+          <w:sz w:val="24"/>
+          <w:szCs w:val="24"/>
+        </w:rPr>
+        <w:t xml:space="preserve"> to measure the distance and error between all the original and reconstructed points and then finds the average error (avgError) using the sum of the euclidean distances. </w:t>
       </w:r>
     </w:p>
     <w:p>
@@ -4767,27 +4114,7 @@
           <w:sz w:val="24"/>
           <w:szCs w:val="24"/>
         </w:rPr>
-        <w:t xml:space="preserve">Computing </w:t>
-      </w:r>
-      <w:proofErr w:type="spellStart"/>
-      <w:r>
-        <w:rPr>
-          <w:rFonts w:ascii="Calibri" w:eastAsia="Calibri" w:hAnsi="Calibri" w:cs="Calibri"/>
-          <w:b/>
-          <w:sz w:val="24"/>
-          <w:szCs w:val="24"/>
-        </w:rPr>
-        <w:t>Epipolar</w:t>
-      </w:r>
-      <w:proofErr w:type="spellEnd"/>
-      <w:r>
-        <w:rPr>
-          <w:rFonts w:ascii="Calibri" w:eastAsia="Calibri" w:hAnsi="Calibri" w:cs="Calibri"/>
-          <w:b/>
-          <w:sz w:val="24"/>
-          <w:szCs w:val="24"/>
-        </w:rPr>
-        <w:t xml:space="preserve"> Lines Between the Two Views </w:t>
+        <w:t xml:space="preserve">Computing Epipolar Lines Between the Two Views </w:t>
       </w:r>
     </w:p>
     <w:p>
@@ -4805,61 +4132,7 @@
           <w:sz w:val="24"/>
           <w:szCs w:val="24"/>
         </w:rPr>
-        <w:t xml:space="preserve">The purpose of </w:t>
-      </w:r>
-      <w:proofErr w:type="spellStart"/>
-      <w:r>
-        <w:rPr>
-          <w:rFonts w:ascii="Times New Roman" w:eastAsia="Times New Roman" w:hAnsi="Times New Roman" w:cs="Times New Roman"/>
-          <w:sz w:val="24"/>
-          <w:szCs w:val="24"/>
-        </w:rPr>
-        <w:t>findEpipolarLines</w:t>
-      </w:r>
-      <w:proofErr w:type="spellEnd"/>
-      <w:r>
-        <w:rPr>
-          <w:rFonts w:ascii="Times New Roman" w:eastAsia="Times New Roman" w:hAnsi="Times New Roman" w:cs="Times New Roman"/>
-          <w:sz w:val="24"/>
-          <w:szCs w:val="24"/>
-        </w:rPr>
-        <w:t xml:space="preserve"> is to use the 2D coordinates we found in 2.3 to calculate and overlay </w:t>
-      </w:r>
-      <w:proofErr w:type="spellStart"/>
-      <w:r>
-        <w:rPr>
-          <w:rFonts w:ascii="Times New Roman" w:eastAsia="Times New Roman" w:hAnsi="Times New Roman" w:cs="Times New Roman"/>
-          <w:sz w:val="24"/>
-          <w:szCs w:val="24"/>
-        </w:rPr>
-        <w:t>epipolar</w:t>
-      </w:r>
-      <w:proofErr w:type="spellEnd"/>
-      <w:r>
-        <w:rPr>
-          <w:rFonts w:ascii="Times New Roman" w:eastAsia="Times New Roman" w:hAnsi="Times New Roman" w:cs="Times New Roman"/>
-          <w:sz w:val="24"/>
-          <w:szCs w:val="24"/>
-        </w:rPr>
-        <w:t xml:space="preserve"> lines on the frames of vue2 and vue4. As learned in lecture, in order to find the </w:t>
-      </w:r>
-      <w:proofErr w:type="spellStart"/>
-      <w:r>
-        <w:rPr>
-          <w:rFonts w:ascii="Times New Roman" w:eastAsia="Times New Roman" w:hAnsi="Times New Roman" w:cs="Times New Roman"/>
-          <w:sz w:val="24"/>
-          <w:szCs w:val="24"/>
-        </w:rPr>
-        <w:t>epipolar</w:t>
-      </w:r>
-      <w:proofErr w:type="spellEnd"/>
-      <w:r>
-        <w:rPr>
-          <w:rFonts w:ascii="Times New Roman" w:eastAsia="Times New Roman" w:hAnsi="Times New Roman" w:cs="Times New Roman"/>
-          <w:sz w:val="24"/>
-          <w:szCs w:val="24"/>
-        </w:rPr>
-        <w:t xml:space="preserve"> lines the 8-point algorithm must be implemented. The second approach was used when creating the method for this function - using a viewing array to get the 2D points. To get the variables that go into the A matrix of the 8-point Algorithm, Hartley pre-condition must be done on the x and y coordinates of the inputted camera pixel coordinates. After performing Hartley pre-conditioning, the A matrix must be created using the variables modified via Hartley Preconditioning. Given the fact that there are 12 points, the A matrix is expected to be of size 12x9:</w:t>
+        <w:t>The purpose of findEpipolarLines is to use the 2D coordinates we found in 2.3 to calculate and overlay epipolar lines on the frames of vue2 and vue4. As learned in lecture, in order to find the epipolar lines the 8-point algorithm must be implemented. The second approach was used when creating the method for this function - using a viewing array to get the 2D points. To get the variables that go into the A matrix of the 8-point Algorithm, Hartley pre-condition must be done on the x and y coordinates of the inputted camera pixel coordinates. After performing Hartley pre-conditioning, the A matrix must be created using the variables modified via Hartley Preconditioning. Given the fact that there are 12 points, the A matrix is expected to be of size 12x9:</w:t>
       </w:r>
       <w:r>
         <w:rPr>
@@ -5001,25 +4274,7 @@
           <w:sz w:val="24"/>
           <w:szCs w:val="24"/>
         </w:rPr>
-        <w:t xml:space="preserve">Once F is found, L (the </w:t>
-      </w:r>
-      <w:proofErr w:type="spellStart"/>
-      <w:r>
-        <w:rPr>
-          <w:rFonts w:ascii="Times New Roman" w:eastAsia="Times New Roman" w:hAnsi="Times New Roman" w:cs="Times New Roman"/>
-          <w:sz w:val="24"/>
-          <w:szCs w:val="24"/>
-        </w:rPr>
-        <w:t>epipolar</w:t>
-      </w:r>
-      <w:proofErr w:type="spellEnd"/>
-      <w:r>
-        <w:rPr>
-          <w:rFonts w:ascii="Times New Roman" w:eastAsia="Times New Roman" w:hAnsi="Times New Roman" w:cs="Times New Roman"/>
-          <w:sz w:val="24"/>
-          <w:szCs w:val="24"/>
-        </w:rPr>
-        <w:t xml:space="preserve"> line) must be computed using the equation: F * [x1; y1; ones(size(x1))]; and ([x2; y2; ones(size(x2))]'*F)';</w:t>
+        <w:t>Once F is found, L (the epipolar line) must be computed using the equation: F * [x1; y1; ones(size(x1))]; and ([x2; y2; ones(size(x2))]'*F)';</w:t>
       </w:r>
       <w:r>
         <w:rPr>
@@ -5052,43 +4307,7 @@
           <w:sz w:val="24"/>
           <w:szCs w:val="24"/>
         </w:rPr>
-        <w:t xml:space="preserve">In order to check the results of the computations, the lines must be overlaid onto the frames of both </w:t>
-      </w:r>
-      <w:proofErr w:type="spellStart"/>
-      <w:r>
-        <w:rPr>
-          <w:rFonts w:ascii="Times New Roman" w:eastAsia="Times New Roman" w:hAnsi="Times New Roman" w:cs="Times New Roman"/>
-          <w:sz w:val="24"/>
-          <w:szCs w:val="24"/>
-        </w:rPr>
-        <w:t>vues</w:t>
-      </w:r>
-      <w:proofErr w:type="spellEnd"/>
-      <w:r>
-        <w:rPr>
-          <w:rFonts w:ascii="Times New Roman" w:eastAsia="Times New Roman" w:hAnsi="Times New Roman" w:cs="Times New Roman"/>
-          <w:sz w:val="24"/>
-          <w:szCs w:val="24"/>
-        </w:rPr>
-        <w:t xml:space="preserve">. This is done in the main function of the program using the output of </w:t>
-      </w:r>
-      <w:proofErr w:type="spellStart"/>
-      <w:r>
-        <w:rPr>
-          <w:rFonts w:ascii="Times New Roman" w:eastAsia="Times New Roman" w:hAnsi="Times New Roman" w:cs="Times New Roman"/>
-          <w:sz w:val="24"/>
-          <w:szCs w:val="24"/>
-        </w:rPr>
-        <w:t>findEpipolarLines</w:t>
-      </w:r>
-      <w:proofErr w:type="spellEnd"/>
-      <w:r>
-        <w:rPr>
-          <w:rFonts w:ascii="Times New Roman" w:eastAsia="Times New Roman" w:hAnsi="Times New Roman" w:cs="Times New Roman"/>
-          <w:sz w:val="24"/>
-          <w:szCs w:val="24"/>
-        </w:rPr>
-        <w:t xml:space="preserve"> and conditional statements. For results, see section 7.0.</w:t>
+        <w:t>In order to check the results of the computations, the lines must be overlaid onto the frames of both vues. This is done in the main function of the program using the output of findEpipolarLines and conditional statements. For results, see section 7.0.</w:t>
       </w:r>
     </w:p>
     <w:p>
@@ -5428,7 +4647,6 @@
         </w:rPr>
         <w:t xml:space="preserve">When we run </w:t>
       </w:r>
-      <w:proofErr w:type="spellStart"/>
       <w:r>
         <w:rPr>
           <w:rFonts w:ascii="Times New Roman" w:eastAsia="Times New Roman" w:hAnsi="Times New Roman" w:cs="Times New Roman"/>
@@ -5438,7 +4656,6 @@
         </w:rPr>
         <w:t>measureError</w:t>
       </w:r>
-      <w:proofErr w:type="spellEnd"/>
       <w:r>
         <w:rPr>
           <w:rFonts w:ascii="Times New Roman" w:eastAsia="Times New Roman" w:hAnsi="Times New Roman" w:cs="Times New Roman"/>
@@ -5447,7 +4664,6 @@
         </w:rPr>
         <w:t xml:space="preserve"> and </w:t>
       </w:r>
-      <w:proofErr w:type="spellStart"/>
       <w:r>
         <w:rPr>
           <w:rFonts w:ascii="Times New Roman" w:eastAsia="Times New Roman" w:hAnsi="Times New Roman" w:cs="Times New Roman"/>
@@ -5455,9 +4671,16 @@
           <w:sz w:val="24"/>
           <w:szCs w:val="24"/>
         </w:rPr>
-        <w:t>computeEuclidean</w:t>
-      </w:r>
-      <w:proofErr w:type="spellEnd"/>
+        <w:t xml:space="preserve">computeEuclidean </w:t>
+      </w:r>
+      <w:r>
+        <w:rPr>
+          <w:rFonts w:ascii="Times New Roman" w:eastAsia="Times New Roman" w:hAnsi="Times New Roman" w:cs="Times New Roman"/>
+          <w:sz w:val="24"/>
+          <w:szCs w:val="24"/>
+        </w:rPr>
+        <w:t xml:space="preserve">the output is as expected. The goal of the function is to quantitatively measure how close the reconstructed 3D points come to the original set of 3D points. The </w:t>
+      </w:r>
       <w:r>
         <w:rPr>
           <w:rFonts w:ascii="Times New Roman" w:eastAsia="Times New Roman" w:hAnsi="Times New Roman" w:cs="Times New Roman"/>
@@ -5465,17 +4688,33 @@
           <w:sz w:val="24"/>
           <w:szCs w:val="24"/>
         </w:rPr>
-        <w:t xml:space="preserve"> </w:t>
-      </w:r>
-      <w:r>
-        <w:rPr>
-          <w:rFonts w:ascii="Times New Roman" w:eastAsia="Times New Roman" w:hAnsi="Times New Roman" w:cs="Times New Roman"/>
-          <w:sz w:val="24"/>
-          <w:szCs w:val="24"/>
-        </w:rPr>
-        <w:t xml:space="preserve">the output is as expected. The goal of the function is to quantitatively measure how close the reconstructed 3D points come to the original set of 3D points. The </w:t>
-      </w:r>
-      <w:proofErr w:type="spellStart"/>
+        <w:t>computerEuclidean</w:t>
+      </w:r>
+      <w:r>
+        <w:rPr>
+          <w:rFonts w:ascii="Times New Roman" w:eastAsia="Times New Roman" w:hAnsi="Times New Roman" w:cs="Times New Roman"/>
+          <w:sz w:val="24"/>
+          <w:szCs w:val="24"/>
+        </w:rPr>
+        <w:t xml:space="preserve"> function is successful in computing the  L</w:t>
+      </w:r>
+      <w:r>
+        <w:rPr>
+          <w:rFonts w:ascii="Times New Roman" w:eastAsia="Times New Roman" w:hAnsi="Times New Roman" w:cs="Times New Roman"/>
+          <w:sz w:val="24"/>
+          <w:szCs w:val="24"/>
+          <w:vertAlign w:val="superscript"/>
+        </w:rPr>
+        <w:t xml:space="preserve">2 </w:t>
+      </w:r>
+      <w:r>
+        <w:rPr>
+          <w:rFonts w:ascii="Times New Roman" w:eastAsia="Times New Roman" w:hAnsi="Times New Roman" w:cs="Times New Roman"/>
+          <w:sz w:val="24"/>
+          <w:szCs w:val="24"/>
+        </w:rPr>
+        <w:t xml:space="preserve"> between two points. In </w:t>
+      </w:r>
       <w:r>
         <w:rPr>
           <w:rFonts w:ascii="Times New Roman" w:eastAsia="Times New Roman" w:hAnsi="Times New Roman" w:cs="Times New Roman"/>
@@ -5483,53 +4722,7 @@
           <w:sz w:val="24"/>
           <w:szCs w:val="24"/>
         </w:rPr>
-        <w:t>computerEuclidean</w:t>
-      </w:r>
-      <w:proofErr w:type="spellEnd"/>
-      <w:r>
-        <w:rPr>
-          <w:rFonts w:ascii="Times New Roman" w:eastAsia="Times New Roman" w:hAnsi="Times New Roman" w:cs="Times New Roman"/>
-          <w:sz w:val="24"/>
-          <w:szCs w:val="24"/>
-        </w:rPr>
-        <w:t xml:space="preserve"> function is successful in computing the  L</w:t>
-      </w:r>
-      <w:r>
-        <w:rPr>
-          <w:rFonts w:ascii="Times New Roman" w:eastAsia="Times New Roman" w:hAnsi="Times New Roman" w:cs="Times New Roman"/>
-          <w:sz w:val="24"/>
-          <w:szCs w:val="24"/>
-          <w:vertAlign w:val="superscript"/>
-        </w:rPr>
-        <w:t xml:space="preserve">2 </w:t>
-      </w:r>
-      <w:r>
-        <w:rPr>
-          <w:rFonts w:ascii="Times New Roman" w:eastAsia="Times New Roman" w:hAnsi="Times New Roman" w:cs="Times New Roman"/>
-          <w:sz w:val="24"/>
-          <w:szCs w:val="24"/>
-        </w:rPr>
-        <w:t xml:space="preserve"> between two points. In </w:t>
-      </w:r>
-      <w:proofErr w:type="spellStart"/>
-      <w:r>
-        <w:rPr>
-          <w:rFonts w:ascii="Times New Roman" w:eastAsia="Times New Roman" w:hAnsi="Times New Roman" w:cs="Times New Roman"/>
-          <w:i/>
-          <w:sz w:val="24"/>
-          <w:szCs w:val="24"/>
-        </w:rPr>
-        <w:t>measureError</w:t>
-      </w:r>
-      <w:proofErr w:type="spellEnd"/>
-      <w:r>
-        <w:rPr>
-          <w:rFonts w:ascii="Times New Roman" w:eastAsia="Times New Roman" w:hAnsi="Times New Roman" w:cs="Times New Roman"/>
-          <w:i/>
-          <w:sz w:val="24"/>
-          <w:szCs w:val="24"/>
-        </w:rPr>
-        <w:t xml:space="preserve"> </w:t>
+        <w:t xml:space="preserve">measureError </w:t>
       </w:r>
       <w:r>
         <w:rPr>
@@ -5539,7 +4732,6 @@
         </w:rPr>
         <w:t xml:space="preserve">this function is used correctly to calculate the </w:t>
       </w:r>
-      <w:proofErr w:type="spellStart"/>
       <w:r>
         <w:rPr>
           <w:rFonts w:ascii="Times New Roman" w:eastAsia="Times New Roman" w:hAnsi="Times New Roman" w:cs="Times New Roman"/>
@@ -5549,9 +4741,43 @@
           <w:szCs w:val="24"/>
           <w:highlight w:val="white"/>
         </w:rPr>
-        <w:t>euclideanDistances</w:t>
-      </w:r>
-      <w:proofErr w:type="spellEnd"/>
+        <w:t xml:space="preserve">euclideanDistances </w:t>
+      </w:r>
+      <w:r>
+        <w:rPr>
+          <w:rFonts w:ascii="Times New Roman" w:eastAsia="Times New Roman" w:hAnsi="Times New Roman" w:cs="Times New Roman"/>
+          <w:color w:val="24292E"/>
+          <w:sz w:val="24"/>
+          <w:szCs w:val="24"/>
+          <w:highlight w:val="white"/>
+        </w:rPr>
+        <w:t xml:space="preserve">of all the original and reconstructed points. Lastly, just as suggested in the Project Description Document, we evaluate the average </w:t>
+      </w:r>
+      <w:r>
+        <w:rPr>
+          <w:rFonts w:ascii="Times New Roman" w:eastAsia="Times New Roman" w:hAnsi="Times New Roman" w:cs="Times New Roman"/>
+          <w:sz w:val="24"/>
+          <w:szCs w:val="24"/>
+        </w:rPr>
+        <w:t xml:space="preserve"> L</w:t>
+      </w:r>
+      <w:r>
+        <w:rPr>
+          <w:rFonts w:ascii="Times New Roman" w:eastAsia="Times New Roman" w:hAnsi="Times New Roman" w:cs="Times New Roman"/>
+          <w:sz w:val="24"/>
+          <w:szCs w:val="24"/>
+          <w:vertAlign w:val="superscript"/>
+        </w:rPr>
+        <w:t xml:space="preserve">2 </w:t>
+      </w:r>
+      <w:r>
+        <w:rPr>
+          <w:rFonts w:ascii="Times New Roman" w:eastAsia="Times New Roman" w:hAnsi="Times New Roman" w:cs="Times New Roman"/>
+          <w:sz w:val="24"/>
+          <w:szCs w:val="24"/>
+        </w:rPr>
+        <w:t xml:space="preserve"> from the sum of </w:t>
+      </w:r>
       <w:r>
         <w:rPr>
           <w:rFonts w:ascii="Times New Roman" w:eastAsia="Times New Roman" w:hAnsi="Times New Roman" w:cs="Times New Roman"/>
@@ -5561,85 +4787,26 @@
           <w:szCs w:val="24"/>
           <w:highlight w:val="white"/>
         </w:rPr>
+        <w:t xml:space="preserve">euclideanDistances </w:t>
+      </w:r>
+      <w:r>
+        <w:rPr>
+          <w:rFonts w:ascii="Times New Roman" w:eastAsia="Times New Roman" w:hAnsi="Times New Roman" w:cs="Times New Roman"/>
+          <w:color w:val="24292E"/>
+          <w:sz w:val="24"/>
+          <w:szCs w:val="24"/>
+          <w:highlight w:val="white"/>
+        </w:rPr>
+        <w:t>in order to summarize the reconstruction accuracy.</w:t>
+      </w:r>
+      <w:r>
+        <w:rPr>
+          <w:rFonts w:ascii="Times New Roman" w:eastAsia="Times New Roman" w:hAnsi="Times New Roman" w:cs="Times New Roman"/>
+          <w:sz w:val="24"/>
+          <w:szCs w:val="24"/>
+        </w:rPr>
         <w:t xml:space="preserve"> </w:t>
       </w:r>
-      <w:r>
-        <w:rPr>
-          <w:rFonts w:ascii="Times New Roman" w:eastAsia="Times New Roman" w:hAnsi="Times New Roman" w:cs="Times New Roman"/>
-          <w:color w:val="24292E"/>
-          <w:sz w:val="24"/>
-          <w:szCs w:val="24"/>
-          <w:highlight w:val="white"/>
-        </w:rPr>
-        <w:t xml:space="preserve">of all the original and reconstructed points. Lastly, just as suggested in the Project Description Document, we evaluate the average </w:t>
-      </w:r>
-      <w:r>
-        <w:rPr>
-          <w:rFonts w:ascii="Times New Roman" w:eastAsia="Times New Roman" w:hAnsi="Times New Roman" w:cs="Times New Roman"/>
-          <w:sz w:val="24"/>
-          <w:szCs w:val="24"/>
-        </w:rPr>
-        <w:t xml:space="preserve"> L</w:t>
-      </w:r>
-      <w:r>
-        <w:rPr>
-          <w:rFonts w:ascii="Times New Roman" w:eastAsia="Times New Roman" w:hAnsi="Times New Roman" w:cs="Times New Roman"/>
-          <w:sz w:val="24"/>
-          <w:szCs w:val="24"/>
-          <w:vertAlign w:val="superscript"/>
-        </w:rPr>
-        <w:t xml:space="preserve">2 </w:t>
-      </w:r>
-      <w:r>
-        <w:rPr>
-          <w:rFonts w:ascii="Times New Roman" w:eastAsia="Times New Roman" w:hAnsi="Times New Roman" w:cs="Times New Roman"/>
-          <w:sz w:val="24"/>
-          <w:szCs w:val="24"/>
-        </w:rPr>
-        <w:t xml:space="preserve"> from the sum of </w:t>
-      </w:r>
-      <w:proofErr w:type="spellStart"/>
-      <w:r>
-        <w:rPr>
-          <w:rFonts w:ascii="Times New Roman" w:eastAsia="Times New Roman" w:hAnsi="Times New Roman" w:cs="Times New Roman"/>
-          <w:i/>
-          <w:color w:val="24292E"/>
-          <w:sz w:val="24"/>
-          <w:szCs w:val="24"/>
-          <w:highlight w:val="white"/>
-        </w:rPr>
-        <w:t>euclideanDistances</w:t>
-      </w:r>
-      <w:proofErr w:type="spellEnd"/>
-      <w:r>
-        <w:rPr>
-          <w:rFonts w:ascii="Times New Roman" w:eastAsia="Times New Roman" w:hAnsi="Times New Roman" w:cs="Times New Roman"/>
-          <w:i/>
-          <w:color w:val="24292E"/>
-          <w:sz w:val="24"/>
-          <w:szCs w:val="24"/>
-          <w:highlight w:val="white"/>
-        </w:rPr>
-        <w:t xml:space="preserve"> </w:t>
-      </w:r>
-      <w:r>
-        <w:rPr>
-          <w:rFonts w:ascii="Times New Roman" w:eastAsia="Times New Roman" w:hAnsi="Times New Roman" w:cs="Times New Roman"/>
-          <w:color w:val="24292E"/>
-          <w:sz w:val="24"/>
-          <w:szCs w:val="24"/>
-          <w:highlight w:val="white"/>
-        </w:rPr>
-        <w:t>in order to summarize the reconstruction accuracy.</w:t>
-      </w:r>
-      <w:r>
-        <w:rPr>
-          <w:rFonts w:ascii="Times New Roman" w:eastAsia="Times New Roman" w:hAnsi="Times New Roman" w:cs="Times New Roman"/>
-          <w:sz w:val="24"/>
-          <w:szCs w:val="24"/>
-        </w:rPr>
-        <w:t xml:space="preserve"> </w:t>
-      </w:r>
     </w:p>
     <w:p>
       <w:pPr>
@@ -5664,61 +4831,7 @@
           <w:sz w:val="24"/>
           <w:szCs w:val="24"/>
         </w:rPr>
-        <w:t xml:space="preserve">Running </w:t>
-      </w:r>
-      <w:proofErr w:type="spellStart"/>
-      <w:r>
-        <w:rPr>
-          <w:rFonts w:ascii="Times New Roman" w:eastAsia="Times New Roman" w:hAnsi="Times New Roman" w:cs="Times New Roman"/>
-          <w:sz w:val="24"/>
-          <w:szCs w:val="24"/>
-        </w:rPr>
-        <w:t>findEpipolarLines</w:t>
-      </w:r>
-      <w:proofErr w:type="spellEnd"/>
-      <w:r>
-        <w:rPr>
-          <w:rFonts w:ascii="Times New Roman" w:eastAsia="Times New Roman" w:hAnsi="Times New Roman" w:cs="Times New Roman"/>
-          <w:sz w:val="24"/>
-          <w:szCs w:val="24"/>
-        </w:rPr>
-        <w:t xml:space="preserve">, the lines are displayed as expected in the project description. The goal for this function is to display </w:t>
-      </w:r>
-      <w:proofErr w:type="spellStart"/>
-      <w:r>
-        <w:rPr>
-          <w:rFonts w:ascii="Times New Roman" w:eastAsia="Times New Roman" w:hAnsi="Times New Roman" w:cs="Times New Roman"/>
-          <w:sz w:val="24"/>
-          <w:szCs w:val="24"/>
-        </w:rPr>
-        <w:t>epipolar</w:t>
-      </w:r>
-      <w:proofErr w:type="spellEnd"/>
-      <w:r>
-        <w:rPr>
-          <w:rFonts w:ascii="Times New Roman" w:eastAsia="Times New Roman" w:hAnsi="Times New Roman" w:cs="Times New Roman"/>
-          <w:sz w:val="24"/>
-          <w:szCs w:val="24"/>
-        </w:rPr>
-        <w:t xml:space="preserve"> lines that go through each of the 12 joints in both of the camera views. In order to do this, </w:t>
-      </w:r>
-      <w:proofErr w:type="spellStart"/>
-      <w:r>
-        <w:rPr>
-          <w:rFonts w:ascii="Times New Roman" w:eastAsia="Times New Roman" w:hAnsi="Times New Roman" w:cs="Times New Roman"/>
-          <w:sz w:val="24"/>
-          <w:szCs w:val="24"/>
-        </w:rPr>
-        <w:t>epipolar</w:t>
-      </w:r>
-      <w:proofErr w:type="spellEnd"/>
-      <w:r>
-        <w:rPr>
-          <w:rFonts w:ascii="Times New Roman" w:eastAsia="Times New Roman" w:hAnsi="Times New Roman" w:cs="Times New Roman"/>
-          <w:sz w:val="24"/>
-          <w:szCs w:val="24"/>
-        </w:rPr>
-        <w:t xml:space="preserve"> geometry must be utilized. There was a little difficulty getting the A matrix to work initially because there are 12 points as opposed to the 8 points used in the 8-Point Algorithm lecture sample code. Currently, as the code for the project </w:t>
+        <w:t xml:space="preserve">Running findEpipolarLines, the lines are displayed as expected in the project description. The goal for this function is to display epipolar lines that go through each of the 12 joints in both of the camera views. In order to do this, epipolar geometry must be utilized. There was a little difficulty getting the A matrix to work initially because there are 12 points as opposed to the 8 points used in the 8-Point Algorithm lecture sample code. Currently, as the code for the project </w:t>
       </w:r>
       <w:r>
         <w:rPr>
@@ -5727,43 +4840,7 @@
           <w:szCs w:val="24"/>
         </w:rPr>
         <w:lastRenderedPageBreak/>
-        <w:t xml:space="preserve">stands, A is able to compute a 12x9 matrix. At first, plotting was done in the </w:t>
-      </w:r>
-      <w:proofErr w:type="spellStart"/>
-      <w:r>
-        <w:rPr>
-          <w:rFonts w:ascii="Times New Roman" w:eastAsia="Times New Roman" w:hAnsi="Times New Roman" w:cs="Times New Roman"/>
-          <w:sz w:val="24"/>
-          <w:szCs w:val="24"/>
-        </w:rPr>
-        <w:t>findEpipolarLines</w:t>
-      </w:r>
-      <w:proofErr w:type="spellEnd"/>
-      <w:r>
-        <w:rPr>
-          <w:rFonts w:ascii="Times New Roman" w:eastAsia="Times New Roman" w:hAnsi="Times New Roman" w:cs="Times New Roman"/>
-          <w:sz w:val="24"/>
-          <w:szCs w:val="24"/>
-        </w:rPr>
-        <w:t xml:space="preserve"> function and the lines did not match the joints because both aspects (joints, lines) were referring to different frames because the joints were being plotted in main. With that said, it was important that the lines were plotted in the main function and not hard coded into the </w:t>
-      </w:r>
-      <w:proofErr w:type="spellStart"/>
-      <w:r>
-        <w:rPr>
-          <w:rFonts w:ascii="Times New Roman" w:eastAsia="Times New Roman" w:hAnsi="Times New Roman" w:cs="Times New Roman"/>
-          <w:sz w:val="24"/>
-          <w:szCs w:val="24"/>
-        </w:rPr>
-        <w:t>findEpipolarLines</w:t>
-      </w:r>
-      <w:proofErr w:type="spellEnd"/>
-      <w:r>
-        <w:rPr>
-          <w:rFonts w:ascii="Times New Roman" w:eastAsia="Times New Roman" w:hAnsi="Times New Roman" w:cs="Times New Roman"/>
-          <w:sz w:val="24"/>
-          <w:szCs w:val="24"/>
-        </w:rPr>
-        <w:t xml:space="preserve"> function in order to ensure proper line placement. Once those issues were resolved, the code seemed to run as expected - following the same workflow as the 8-point algorithm presented in class.</w:t>
+        <w:t>stands, A is able to compute a 12x9 matrix. At first, plotting was done in the findEpipolarLines function and the lines did not match the joints because both aspects (joints, lines) were referring to different frames because the joints were being plotted in main. With that said, it was important that the lines were plotted in the main function and not hard coded into the findEpipolarLines function in order to ensure proper line placement. Once those issues were resolved, the code seemed to run as expected - following the same workflow as the 8-point algorithm presented in class.</w:t>
       </w:r>
     </w:p>
     <w:p>
@@ -8387,27 +7464,7 @@
           <w:sz w:val="28"/>
           <w:szCs w:val="28"/>
         </w:rPr>
-        <w:t xml:space="preserve">Two-view </w:t>
-      </w:r>
-      <w:proofErr w:type="spellStart"/>
-      <w:r>
-        <w:rPr>
-          <w:rFonts w:ascii="Calibri" w:eastAsia="Calibri" w:hAnsi="Calibri" w:cs="Calibri"/>
-          <w:b/>
-          <w:sz w:val="28"/>
-          <w:szCs w:val="28"/>
-        </w:rPr>
-        <w:t>Epipolar</w:t>
-      </w:r>
-      <w:proofErr w:type="spellEnd"/>
-      <w:r>
-        <w:rPr>
-          <w:rFonts w:ascii="Calibri" w:eastAsia="Calibri" w:hAnsi="Calibri" w:cs="Calibri"/>
-          <w:b/>
-          <w:sz w:val="28"/>
-          <w:szCs w:val="28"/>
-        </w:rPr>
-        <w:t xml:space="preserve"> Lines Visualization</w:t>
+        <w:t>Two-view Epipolar Lines Visualization</w:t>
       </w:r>
     </w:p>
     <w:p>
@@ -8488,61 +7545,7 @@
           <w:sz w:val="24"/>
           <w:szCs w:val="24"/>
         </w:rPr>
-        <w:t xml:space="preserve">The </w:t>
-      </w:r>
-      <w:proofErr w:type="spellStart"/>
-      <w:r>
-        <w:rPr>
-          <w:rFonts w:ascii="Times New Roman" w:eastAsia="Times New Roman" w:hAnsi="Times New Roman" w:cs="Times New Roman"/>
-          <w:sz w:val="24"/>
-          <w:szCs w:val="24"/>
-        </w:rPr>
-        <w:t>epipolar</w:t>
-      </w:r>
-      <w:proofErr w:type="spellEnd"/>
-      <w:r>
-        <w:rPr>
-          <w:rFonts w:ascii="Times New Roman" w:eastAsia="Times New Roman" w:hAnsi="Times New Roman" w:cs="Times New Roman"/>
-          <w:sz w:val="24"/>
-          <w:szCs w:val="24"/>
-        </w:rPr>
-        <w:t xml:space="preserve"> lines for this project were computed using the 2D pixel coordinates retrieved from the function projecting 3D to 2D. Having the x and y’s of those coordinates, Hartley preconditioning has to be done to </w:t>
-      </w:r>
-      <w:proofErr w:type="spellStart"/>
-      <w:r>
-        <w:rPr>
-          <w:rFonts w:ascii="Times New Roman" w:eastAsia="Times New Roman" w:hAnsi="Times New Roman" w:cs="Times New Roman"/>
-          <w:sz w:val="24"/>
-          <w:szCs w:val="24"/>
-        </w:rPr>
-        <w:t>to</w:t>
-      </w:r>
-      <w:proofErr w:type="spellEnd"/>
-      <w:r>
-        <w:rPr>
-          <w:rFonts w:ascii="Times New Roman" w:eastAsia="Times New Roman" w:hAnsi="Times New Roman" w:cs="Times New Roman"/>
-          <w:sz w:val="24"/>
-          <w:szCs w:val="24"/>
-        </w:rPr>
-        <w:t xml:space="preserve"> calculate the elements in the A matrix. Hartley preconditioning requires taking the mean of the x and y pixel coordinates separately, finding the standard deviation of the x and y pixels divided by 2, creating a T array, and then performing (x1-mux)/</w:t>
-      </w:r>
-      <w:proofErr w:type="spellStart"/>
-      <w:r>
-        <w:rPr>
-          <w:rFonts w:ascii="Times New Roman" w:eastAsia="Times New Roman" w:hAnsi="Times New Roman" w:cs="Times New Roman"/>
-          <w:sz w:val="24"/>
-          <w:szCs w:val="24"/>
-        </w:rPr>
-        <w:t>stdxy</w:t>
-      </w:r>
-      <w:proofErr w:type="spellEnd"/>
-      <w:r>
-        <w:rPr>
-          <w:rFonts w:ascii="Times New Roman" w:eastAsia="Times New Roman" w:hAnsi="Times New Roman" w:cs="Times New Roman"/>
-          <w:sz w:val="24"/>
-          <w:szCs w:val="24"/>
-        </w:rPr>
-        <w:t xml:space="preserve"> for both </w:t>
+        <w:t xml:space="preserve">The epipolar lines for this project were computed using the 2D pixel coordinates retrieved from the function projecting 3D to 2D. Having the x and y’s of those coordinates, Hartley preconditioning has to be done to to calculate the elements in the A matrix. Hartley preconditioning requires taking the mean of the x and y pixel coordinates separately, finding the standard deviation of the x and y pixels divided by 2, creating a T array, and then performing (x1-mux)/stdxy for both </w:t>
       </w:r>
       <w:r>
         <w:rPr>
@@ -8623,61 +7626,7 @@
           <w:sz w:val="24"/>
           <w:szCs w:val="24"/>
         </w:rPr>
-        <w:t xml:space="preserve">The number of rows in A correlates to the number of points specified in the image. In the case of this project, A was a 12x9 matrix. After having the A matrix, eigenvectors and eigenvalues must be found using the equation A^T*A. The fundamental matrix, F,  is then created using the values of the eigenvector associated with the smallest eigenvalue. F must be made singular by performing </w:t>
-      </w:r>
-      <w:proofErr w:type="spellStart"/>
-      <w:r>
-        <w:rPr>
-          <w:rFonts w:ascii="Times New Roman" w:eastAsia="Times New Roman" w:hAnsi="Times New Roman" w:cs="Times New Roman"/>
-          <w:sz w:val="24"/>
-          <w:szCs w:val="24"/>
-        </w:rPr>
-        <w:t>svd</w:t>
-      </w:r>
-      <w:proofErr w:type="spellEnd"/>
-      <w:r>
-        <w:rPr>
-          <w:rFonts w:ascii="Times New Roman" w:eastAsia="Times New Roman" w:hAnsi="Times New Roman" w:cs="Times New Roman"/>
-          <w:sz w:val="24"/>
-          <w:szCs w:val="24"/>
-        </w:rPr>
-        <w:t xml:space="preserve"> (singular value decomposition - </w:t>
-      </w:r>
-      <w:proofErr w:type="spellStart"/>
-      <w:r>
-        <w:rPr>
-          <w:rFonts w:ascii="Times New Roman" w:eastAsia="Times New Roman" w:hAnsi="Times New Roman" w:cs="Times New Roman"/>
-          <w:sz w:val="24"/>
-          <w:szCs w:val="24"/>
-        </w:rPr>
-        <w:t>UfDfVf^T</w:t>
-      </w:r>
-      <w:proofErr w:type="spellEnd"/>
-      <w:r>
-        <w:rPr>
-          <w:rFonts w:ascii="Times New Roman" w:eastAsia="Times New Roman" w:hAnsi="Times New Roman" w:cs="Times New Roman"/>
-          <w:sz w:val="24"/>
-          <w:szCs w:val="24"/>
-        </w:rPr>
-        <w:t xml:space="preserve">) on F, making </w:t>
-      </w:r>
-      <w:proofErr w:type="spellStart"/>
-      <w:r>
-        <w:rPr>
-          <w:rFonts w:ascii="Times New Roman" w:eastAsia="Times New Roman" w:hAnsi="Times New Roman" w:cs="Times New Roman"/>
-          <w:sz w:val="24"/>
-          <w:szCs w:val="24"/>
-        </w:rPr>
-        <w:t>D’f</w:t>
-      </w:r>
-      <w:proofErr w:type="spellEnd"/>
-      <w:r>
-        <w:rPr>
-          <w:rFonts w:ascii="Times New Roman" w:eastAsia="Times New Roman" w:hAnsi="Times New Roman" w:cs="Times New Roman"/>
-          <w:sz w:val="24"/>
-          <w:szCs w:val="24"/>
-        </w:rPr>
-        <w:t xml:space="preserve"> the smallest singular value of F by setting it to 0, and recomputing F by performing the calculation for UD’V^T. Finally, F must be denormalized by performing T2' * F * T1 (T2 and T1 were found while performing Hartley Preconditioning). To get the components of the lines that go through each point, the equation is F * [x1; y1; ones(size(x1))] for camera 1 and ([x2; y2; ones(size(x2))]'*F)' for camera 2. The results of each computation are printed below. </w:t>
+        <w:t xml:space="preserve">The number of rows in A correlates to the number of points specified in the image. In the case of this project, A was a 12x9 matrix. After having the A matrix, eigenvectors and eigenvalues must be found using the equation A^T*A. The fundamental matrix, F,  is then created using the values of the eigenvector associated with the smallest eigenvalue. F must be made singular by performing svd (singular value decomposition - UfDfVf^T) on F, making D’f the smallest singular value of F by setting it to 0, and recomputing F by performing the calculation for UD’V^T. Finally, F must be denormalized by performing T2' * F * T1 (T2 and T1 were found while performing Hartley Preconditioning). To get the components of the lines that go through each point, the equation is F * [x1; y1; ones(size(x1))] for camera 1 and ([x2; y2; ones(size(x2))]'*F)' for camera 2. The results of each computation are printed below. </w:t>
       </w:r>
     </w:p>
     <w:p>
@@ -9315,25 +8264,7 @@
                 <w:sz w:val="24"/>
                 <w:szCs w:val="24"/>
               </w:rPr>
-              <w:t xml:space="preserve">Set up </w:t>
-            </w:r>
-            <w:proofErr w:type="spellStart"/>
-            <w:r>
-              <w:rPr>
-                <w:rFonts w:ascii="Times New Roman" w:eastAsia="Times New Roman" w:hAnsi="Times New Roman" w:cs="Times New Roman"/>
-                <w:sz w:val="24"/>
-                <w:szCs w:val="24"/>
-              </w:rPr>
-              <w:t>Github</w:t>
-            </w:r>
-            <w:proofErr w:type="spellEnd"/>
-            <w:r>
-              <w:rPr>
-                <w:rFonts w:ascii="Times New Roman" w:eastAsia="Times New Roman" w:hAnsi="Times New Roman" w:cs="Times New Roman"/>
-                <w:sz w:val="24"/>
-                <w:szCs w:val="24"/>
-              </w:rPr>
-              <w:t xml:space="preserve"> repository for the project and uploaded initial code to it</w:t>
+              <w:t>Set up Github repository for the project and uploaded initial code to it</w:t>
             </w:r>
           </w:p>
           <w:p>
@@ -9507,25 +8438,7 @@
                 <w:sz w:val="24"/>
                 <w:szCs w:val="24"/>
               </w:rPr>
-              <w:t xml:space="preserve">Finished writing </w:t>
-            </w:r>
-            <w:proofErr w:type="spellStart"/>
-            <w:r>
-              <w:rPr>
-                <w:rFonts w:ascii="Times New Roman" w:eastAsia="Times New Roman" w:hAnsi="Times New Roman" w:cs="Times New Roman"/>
-                <w:sz w:val="24"/>
-                <w:szCs w:val="24"/>
-              </w:rPr>
-              <w:t>Matlab</w:t>
-            </w:r>
-            <w:proofErr w:type="spellEnd"/>
-            <w:r>
-              <w:rPr>
-                <w:rFonts w:ascii="Times New Roman" w:eastAsia="Times New Roman" w:hAnsi="Times New Roman" w:cs="Times New Roman"/>
-                <w:sz w:val="24"/>
-                <w:szCs w:val="24"/>
-              </w:rPr>
-              <w:t xml:space="preserve"> code for function 2.4 and filled in those parts of the document.</w:t>
+              <w:t>Finished writing Matlab code for function 2.4 and filled in those parts of the document.</w:t>
             </w:r>
           </w:p>
           <w:p>
@@ -10164,25 +9077,7 @@
                 <w:sz w:val="24"/>
                 <w:szCs w:val="24"/>
               </w:rPr>
-              <w:t xml:space="preserve">Recognized use for 8 Point Algorithm - began experimenting in </w:t>
-            </w:r>
-            <w:proofErr w:type="spellStart"/>
-            <w:r>
-              <w:rPr>
-                <w:rFonts w:ascii="Times New Roman" w:eastAsia="Times New Roman" w:hAnsi="Times New Roman" w:cs="Times New Roman"/>
-                <w:sz w:val="24"/>
-                <w:szCs w:val="24"/>
-              </w:rPr>
-              <w:t>MatLab</w:t>
-            </w:r>
-            <w:proofErr w:type="spellEnd"/>
-            <w:r>
-              <w:rPr>
-                <w:rFonts w:ascii="Times New Roman" w:eastAsia="Times New Roman" w:hAnsi="Times New Roman" w:cs="Times New Roman"/>
-                <w:sz w:val="24"/>
-                <w:szCs w:val="24"/>
-              </w:rPr>
-              <w:t xml:space="preserve"> with lecture sample code</w:t>
+              <w:t>Recognized use for 8 Point Algorithm - began experimenting in MatLab with lecture sample code</w:t>
             </w:r>
           </w:p>
           <w:p>
@@ -10211,25 +9106,7 @@
                 <w:sz w:val="24"/>
                 <w:szCs w:val="24"/>
               </w:rPr>
-              <w:t>Worked on modifying 8 Point Algorithm to work for Section 2.6 (</w:t>
-            </w:r>
-            <w:proofErr w:type="spellStart"/>
-            <w:r>
-              <w:rPr>
-                <w:rFonts w:ascii="Times New Roman" w:eastAsia="Times New Roman" w:hAnsi="Times New Roman" w:cs="Times New Roman"/>
-                <w:sz w:val="24"/>
-                <w:szCs w:val="24"/>
-              </w:rPr>
-              <w:t>epipolar</w:t>
-            </w:r>
-            <w:proofErr w:type="spellEnd"/>
-            <w:r>
-              <w:rPr>
-                <w:rFonts w:ascii="Times New Roman" w:eastAsia="Times New Roman" w:hAnsi="Times New Roman" w:cs="Times New Roman"/>
-                <w:sz w:val="24"/>
-                <w:szCs w:val="24"/>
-              </w:rPr>
-              <w:t xml:space="preserve"> line function)</w:t>
+              <w:t>Worked on modifying 8 Point Algorithm to work for Section 2.6 (epipolar line function)</w:t>
             </w:r>
           </w:p>
           <w:p>
@@ -10258,25 +9135,7 @@
                 <w:sz w:val="24"/>
                 <w:szCs w:val="24"/>
               </w:rPr>
-              <w:t xml:space="preserve">Plotted </w:t>
-            </w:r>
-            <w:proofErr w:type="spellStart"/>
-            <w:r>
-              <w:rPr>
-                <w:rFonts w:ascii="Times New Roman" w:eastAsia="Times New Roman" w:hAnsi="Times New Roman" w:cs="Times New Roman"/>
-                <w:sz w:val="24"/>
-                <w:szCs w:val="24"/>
-              </w:rPr>
-              <w:t>epipolar</w:t>
-            </w:r>
-            <w:proofErr w:type="spellEnd"/>
-            <w:r>
-              <w:rPr>
-                <w:rFonts w:ascii="Times New Roman" w:eastAsia="Times New Roman" w:hAnsi="Times New Roman" w:cs="Times New Roman"/>
-                <w:sz w:val="24"/>
-                <w:szCs w:val="24"/>
-              </w:rPr>
-              <w:t xml:space="preserve"> lines onto video frames in the main function</w:t>
+              <w:t>Plotted epipolar lines onto video frames in the main function</w:t>
             </w:r>
           </w:p>
           <w:p>
@@ -10334,25 +9193,7 @@
                 <w:sz w:val="24"/>
                 <w:szCs w:val="24"/>
               </w:rPr>
-              <w:t xml:space="preserve">Wrote and retrieved screenshot for the Two View </w:t>
-            </w:r>
-            <w:proofErr w:type="spellStart"/>
-            <w:r>
-              <w:rPr>
-                <w:rFonts w:ascii="Times New Roman" w:eastAsia="Times New Roman" w:hAnsi="Times New Roman" w:cs="Times New Roman"/>
-                <w:sz w:val="24"/>
-                <w:szCs w:val="24"/>
-              </w:rPr>
-              <w:t>Epipolar</w:t>
-            </w:r>
-            <w:proofErr w:type="spellEnd"/>
-            <w:r>
-              <w:rPr>
-                <w:rFonts w:ascii="Times New Roman" w:eastAsia="Times New Roman" w:hAnsi="Times New Roman" w:cs="Times New Roman"/>
-                <w:sz w:val="24"/>
-                <w:szCs w:val="24"/>
-              </w:rPr>
-              <w:t xml:space="preserve"> Lines section of the written report</w:t>
+              <w:t>Wrote and retrieved screenshot for the Two View Epipolar Lines section of the written report</w:t>
             </w:r>
           </w:p>
           <w:p>
@@ -10381,25 +9222,7 @@
                 <w:sz w:val="24"/>
                 <w:szCs w:val="24"/>
               </w:rPr>
-              <w:t xml:space="preserve">Wrote Experimental Observations for finding </w:t>
-            </w:r>
-            <w:proofErr w:type="spellStart"/>
-            <w:r>
-              <w:rPr>
-                <w:rFonts w:ascii="Times New Roman" w:eastAsia="Times New Roman" w:hAnsi="Times New Roman" w:cs="Times New Roman"/>
-                <w:sz w:val="24"/>
-                <w:szCs w:val="24"/>
-              </w:rPr>
-              <w:t>epipolar</w:t>
-            </w:r>
-            <w:proofErr w:type="spellEnd"/>
-            <w:r>
-              <w:rPr>
-                <w:rFonts w:ascii="Times New Roman" w:eastAsia="Times New Roman" w:hAnsi="Times New Roman" w:cs="Times New Roman"/>
-                <w:sz w:val="24"/>
-                <w:szCs w:val="24"/>
-              </w:rPr>
-              <w:t xml:space="preserve"> lines</w:t>
+              <w:t>Wrote Experimental Observations for finding epipolar lines</w:t>
             </w:r>
           </w:p>
         </w:tc>
@@ -10461,23 +9284,13 @@
                 <w:szCs w:val="24"/>
               </w:rPr>
             </w:pPr>
-            <w:proofErr w:type="spellStart"/>
-            <w:r>
-              <w:rPr>
-                <w:rFonts w:ascii="Times New Roman" w:eastAsia="Times New Roman" w:hAnsi="Times New Roman" w:cs="Times New Roman"/>
-                <w:sz w:val="24"/>
-                <w:szCs w:val="24"/>
-              </w:rPr>
-              <w:t>Osheen</w:t>
-            </w:r>
-            <w:proofErr w:type="spellEnd"/>
-            <w:r>
-              <w:rPr>
-                <w:rFonts w:ascii="Times New Roman" w:eastAsia="Times New Roman" w:hAnsi="Times New Roman" w:cs="Times New Roman"/>
-                <w:sz w:val="24"/>
-                <w:szCs w:val="24"/>
-              </w:rPr>
-              <w:t xml:space="preserve"> Arya</w:t>
+            <w:r>
+              <w:rPr>
+                <w:rFonts w:ascii="Times New Roman" w:eastAsia="Times New Roman" w:hAnsi="Times New Roman" w:cs="Times New Roman"/>
+                <w:sz w:val="24"/>
+                <w:szCs w:val="24"/>
+              </w:rPr>
+              <w:t>Osheen Arya</w:t>
             </w:r>
           </w:p>
         </w:tc>
@@ -10519,25 +9332,7 @@
                 <w:sz w:val="24"/>
                 <w:szCs w:val="24"/>
               </w:rPr>
-              <w:t xml:space="preserve">Began looking into </w:t>
-            </w:r>
-            <w:proofErr w:type="spellStart"/>
-            <w:r>
-              <w:rPr>
-                <w:rFonts w:ascii="Times New Roman" w:eastAsia="Times New Roman" w:hAnsi="Times New Roman" w:cs="Times New Roman"/>
-                <w:sz w:val="24"/>
-                <w:szCs w:val="24"/>
-              </w:rPr>
-              <w:t>euclidean</w:t>
-            </w:r>
-            <w:proofErr w:type="spellEnd"/>
-            <w:r>
-              <w:rPr>
-                <w:rFonts w:ascii="Times New Roman" w:eastAsia="Times New Roman" w:hAnsi="Times New Roman" w:cs="Times New Roman"/>
-                <w:sz w:val="24"/>
-                <w:szCs w:val="24"/>
-              </w:rPr>
-              <w:t xml:space="preserve"> distance for function 2.5 and the Quantitative evaluation section.  </w:t>
+              <w:t xml:space="preserve">Began looking into euclidean distance for function 2.5 and the Quantitative evaluation section.  </w:t>
             </w:r>
           </w:p>
           <w:p>

</xml_diff>